<commit_message>
Adicionando referencias e as correções da revisão 1
</commit_message>
<xml_diff>
--- a/pre-projeto/pre-projeto.docx
+++ b/pre-projeto/pre-projeto.docx
@@ -244,7 +244,7 @@
         <w:rPr>
           <w:rtl w:val="0"/>
         </w:rPr>
-        <w:t xml:space="preserve">Um dos principais motivos para o estabelecimento dentre tantas tecnologias disponíveis na geração atual, se dá pelo modelo de código aberto, licença flexível e não proprietária em que certas tecnologias tem por base. Considerada umas das tecnologias mais básicas da atualidade, a rede mundial de computadores desde sua infância possui licenciamento por dito livre, em documento oficial, cito a trecho referente a liberação da propriedade intelectual “O CERN renuncia a todos os direitos de propriedade intelectual deste código, tanto ao código fonte quanto ao binário, e é dada permissão a qualquer pessoa para usá-lo, duplica-lo, modificá-lo e distribuí-lo” (CERN 1993, p. 2, tradução nossa). Tal liberação deu a possibilidade de desenvolvimento de muitas outras tecnologias, uma delas, a pouco tempo, tomou frente ao mercado de computadores pessoais, pela conectividade que a rede mundial de computadores permitiu, pela conveniência que a mobilidade trouxe, os </w:t>
+        <w:t xml:space="preserve">Um dos principais motivos para o estabelecimento dentre tantas tecnologias disponíveis na geração atual, se dá pelo modelo de código aberto, licença flexível e não proprietária em que certas tecnologias tem por base. Considerada umas das tecnologias mais básicas da atualidade, a internet desde sua infância, possui licenciamento por dito livre, em documento oficial, segue o trecho referente a liberação da propriedade intelectual disponibilizado pelo CERN (1993, p. 2, tradução nossa) “O CERN renuncia a todos os direitos de propriedade intelectual deste código, tanto ao código fonte quanto ao binário, e é dada permissão a qualquer pessoa para usá-lo, duplica-lo, modificá-lo e distribuí-lo”. Tal liberação deu a possibilidade de desenvolvimento de muitas outras tecnologias, uma delas, a pouco tempo, tomou frente ao mercado de computadores pessoais, pela conectividade que a rede mundial de computadores permitiu, pela conveniência que a mobilidade trouxe, os </w:t>
       </w:r>
       <w:r>
         <w:rPr>
@@ -322,72 +322,92 @@
         <w:rPr>
           <w:rtl w:val="0"/>
         </w:rPr>
-        <w:t xml:space="preserve">Encontramos atualmente diferentes tipos de serviços e aplicativos qual tem como principal objetivo realizar o controle e gestão de dispositivos </w:t>
+        <w:t xml:space="preserve">Atualmente, existem diferentes tipos de serviços e aplicativos qual tem como principal objetivo realizar o controle e gestão de dispositivos IoT. Dentre tais aplicativos, como destaque, temos a aplicação HomeKit da Apple, que disponibiliza um framework para controle de alguns dispositivos, porém, somente dispositivos  proprietários ou com o certificado exigido pela marca, </w:t>
+      </w:r>
+    </w:p>
+    <w:p>
+      <w:pPr>
+        <w:keepNext w:val="0"/>
+        <w:keepLines w:val="0"/>
+        <w:widowControl w:val="1"/>
+        <w:pBdr>
+          <w:top w:space="0" w:sz="0" w:val="nil"/>
+          <w:left w:space="0" w:sz="0" w:val="nil"/>
+          <w:bottom w:space="0" w:sz="0" w:val="nil"/>
+          <w:right w:space="0" w:sz="0" w:val="nil"/>
+          <w:between w:space="0" w:sz="0" w:val="nil"/>
+        </w:pBdr>
+        <w:shd w:fill="auto" w:val="clear"/>
+        <w:spacing w:after="0" w:before="120" w:line="360" w:lineRule="auto"/>
+        <w:ind w:left="2267.71653543307" w:right="0" w:firstLine="675"/>
+        <w:contextualSpacing w:val="0"/>
+        <w:jc w:val="both"/>
+        <w:rPr/>
+      </w:pPr>
+      <w:r>
+        <w:rPr>
+          <w:sz w:val="20"/>
+          <w:szCs w:val="20"/>
+          <w:rtl w:val="0"/>
+        </w:rPr>
+        <w:t xml:space="preserve">APPLE (2017, tradução nossa) indica que “Com o app Casa, você pode acessar remotamente todos os acessórios inteligentes pela Apple TV ou iPad. É possível fechar o portão da garagem, ver a câmera de vídeo da porta da frente, pedir à Siri para diminuir a temperatura ou qualquer outra coisa que você já está acostumado a fazer quando usa o app Casa em casa”. </w:t>
+      </w:r>
+      <w:r>
+        <w:rPr>
+          <w:rtl w:val="0"/>
+        </w:rPr>
+      </w:r>
+    </w:p>
+    <w:p>
+      <w:pPr>
+        <w:keepNext w:val="0"/>
+        <w:keepLines w:val="0"/>
+        <w:widowControl w:val="1"/>
+        <w:pBdr>
+          <w:top w:space="0" w:sz="0" w:val="nil"/>
+          <w:left w:space="0" w:sz="0" w:val="nil"/>
+          <w:bottom w:space="0" w:sz="0" w:val="nil"/>
+          <w:right w:space="0" w:sz="0" w:val="nil"/>
+          <w:between w:space="0" w:sz="0" w:val="nil"/>
+        </w:pBdr>
+        <w:shd w:fill="auto" w:val="clear"/>
+        <w:spacing w:after="0" w:before="120" w:line="360" w:lineRule="auto"/>
+        <w:ind w:left="0" w:right="0" w:firstLine="720"/>
+        <w:contextualSpacing w:val="0"/>
+        <w:jc w:val="both"/>
+        <w:rPr/>
+      </w:pPr>
+      <w:r>
+        <w:rPr>
+          <w:rtl w:val="0"/>
+        </w:rPr>
+        <w:t xml:space="preserve">Outra aplicação que merece destaque, não por se conectar com dispositivos IoT, mas sim, pelo modelo de controle de fluxos e mensageria entre variados serviços, chama-se </w:t>
       </w:r>
       <w:r>
         <w:rPr>
           <w:i w:val="1"/>
           <w:rtl w:val="0"/>
         </w:rPr>
-        <w:t xml:space="preserve">Internet of Things</w:t>
-      </w:r>
-      <w:r>
-        <w:rPr>
-          <w:rtl w:val="0"/>
-        </w:rPr>
-        <w:t xml:space="preserve"> (IoT). Dentre tais aplicativos, como destaque, temos a aplicação HomeKit da Apple, que disponibiliza um framework para controle de alguns dispositivos proprietários, “Com o app Casa, você pode acessar remotamente todos os acessórios inteligentes pela Apple TV ou iPad. É possível fechar o portão da garagem, ver a câmera de vídeo da porta da frente, pedir à Siri para diminuir a temperatura ou qualquer outra coisa que você já está acostumado a fazer quando usa o app Casa em casa” (APPLE, 2017, tradução nossa). Outra aplicação que merece destaque, não por se conectar com dispositivos </w:t>
+        <w:t xml:space="preserve">If This Then That </w:t>
+      </w:r>
+      <w:r>
+        <w:rPr>
+          <w:rtl w:val="0"/>
+        </w:rPr>
+        <w:t xml:space="preserve">(IFTTT). Segundo Vorapojpisut (2015, p. 2, tradução nossa) “o aplicativo IFTTT permite aos usuários criarem, customizarem e habilitarem correntes  condicionais, quais são chamadas de receitas, em que são ativadas com base em alterações em outros serviços, como Facebook, Twitter e Youtube”. Com a simples apresentação das soluções </w:t>
       </w:r>
       <w:r>
         <w:rPr>
           <w:i w:val="1"/>
           <w:rtl w:val="0"/>
         </w:rPr>
-        <w:t xml:space="preserve">Internet of Things</w:t>
-      </w:r>
-      <w:r>
-        <w:rPr>
-          <w:rtl w:val="0"/>
-        </w:rPr>
-        <w:t xml:space="preserve"> (IoT), mas sim, pelo modelo de controle de fluxos e mensageria entre variados serviços, chama-se </w:t>
-      </w:r>
-      <w:r>
-        <w:rPr>
-          <w:i w:val="1"/>
-          <w:rtl w:val="0"/>
-        </w:rPr>
-        <w:t xml:space="preserve">If This Then That </w:t>
-      </w:r>
-      <w:r>
-        <w:rPr>
-          <w:rtl w:val="0"/>
-        </w:rPr>
-        <w:t xml:space="preserve">(IFTTT), segundo Vorapojpisut (2015, p. 2, tradução nossa) O aplicativo IFTTT permite aos usuários criarem, customizarem e habilitarem correntes  de condicionais, quais são chamadas de receitas, em que são ativadas com base em alterações em outros serviços, como Facebook, Twitter e Youtube. Com a simples apresentação das soluções </w:t>
-      </w:r>
-      <w:r>
-        <w:rPr>
-          <w:i w:val="1"/>
-          <w:rtl w:val="0"/>
-        </w:rPr>
         <w:t xml:space="preserve">HomeKit </w:t>
       </w:r>
       <w:r>
         <w:rPr>
           <w:rtl w:val="0"/>
         </w:rPr>
-        <w:t xml:space="preserve">e IFTTT, notamos a comodidade que os aplicativos de gestão, fluxo e automação de dispositivos </w:t>
-      </w:r>
-      <w:r>
-        <w:rPr>
-          <w:i w:val="1"/>
-          <w:rtl w:val="0"/>
-        </w:rPr>
-        <w:t xml:space="preserve">Internet of Things</w:t>
-      </w:r>
-      <w:r>
-        <w:rPr>
-          <w:rtl w:val="0"/>
-        </w:rPr>
-        <w:t xml:space="preserve"> (IoT), serviços sociais (facebook, twitter) e serviços privados (posicionamento geográfico), trazem para o cotidiano de uma pessoa.</w:t>
+        <w:t xml:space="preserve">e IFTTT, notas-se a comodidade que os aplicativos de gestão, fluxo e automação de dispositivos IoT, serviços sociais (facebook, twitter) e serviços privados (posicionamento geográfico), trazem para o cotidiano de uma pessoa.</w:t>
       </w:r>
     </w:p>
     <w:p>
@@ -426,7 +446,7 @@
         <w:rPr>
           <w:rtl w:val="0"/>
         </w:rPr>
-        <w:t xml:space="preserve">, nota-se, que manter exclusividade em seus serviços, limita sua utilização. Exponho então, a falta de aplicativos multi plataforma, serviços e frameworks com uma licença não proprietária, de código livre e alteração permissiva. </w:t>
+        <w:t xml:space="preserve">, percebe-se, que manter exclusividade em seus serviços, limita sua utilização. Expondo então, a falta de aplicativos multiplataforma, serviços e frameworks com uma licença não proprietária, de código livre e alteração permissiva. </w:t>
       </w:r>
     </w:p>
     <w:p>
@@ -464,20 +484,7 @@
         <w:rPr>
           <w:rtl w:val="0"/>
         </w:rPr>
-        <w:t xml:space="preserve">Em proposta para o desenvolvimento deste trabalho, será criada uma aplicação multiplataforma, de código aberto e permissivo, para controle de dispositivos </w:t>
-      </w:r>
-      <w:r>
-        <w:rPr>
-          <w:i w:val="1"/>
-          <w:rtl w:val="0"/>
-        </w:rPr>
-        <w:t xml:space="preserve">Internet of Things</w:t>
-      </w:r>
-      <w:r>
-        <w:rPr>
-          <w:rtl w:val="0"/>
-        </w:rPr>
-        <w:t xml:space="preserve"> (IoT), onde, terá como referência, o modelo de controle de fluxo e mensageria fornecido pela aplicação IFTTT.</w:t>
+        <w:t xml:space="preserve">Em proposta para o desenvolvimento deste trabalho, será criada uma aplicação multiplataforma, de código aberto e permissivo, para controle de dispositivos IoT, onde, terá como referência, o modelo de controle de fluxo e mensageria fornecido pela aplicação IFTTT.</w:t>
       </w:r>
       <w:r>
         <w:rPr>
@@ -689,7 +696,20 @@
         <w:rPr>
           <w:rtl w:val="0"/>
         </w:rPr>
-        <w:t xml:space="preserve">desenvolver um aplicativo multiplataforma utilizando a tecnologia Progressive Web App (PWA)</w:t>
+        <w:t xml:space="preserve">desenvolver um aplicativo multiplataforma utilizando a tecnologia </w:t>
+      </w:r>
+      <w:r>
+        <w:rPr>
+          <w:i w:val="1"/>
+          <w:rtl w:val="0"/>
+        </w:rPr>
+        <w:t xml:space="preserve">Progressive Web Applications</w:t>
+      </w:r>
+      <w:r>
+        <w:rPr>
+          <w:rtl w:val="0"/>
+        </w:rPr>
+        <w:t xml:space="preserve"> PWA</w:t>
       </w:r>
       <w:r>
         <w:rPr>
@@ -760,20 +780,7 @@
         <w:rPr>
           <w:rtl w:val="0"/>
         </w:rPr>
-        <w:t xml:space="preserve"> (API) qual tratará da gestão de fluxos e mensageria entre dispositivos </w:t>
-      </w:r>
-      <w:r>
-        <w:rPr>
-          <w:i w:val="1"/>
-          <w:rtl w:val="0"/>
-        </w:rPr>
-        <w:t xml:space="preserve">Internet of Things</w:t>
-      </w:r>
-      <w:r>
-        <w:rPr>
-          <w:rtl w:val="0"/>
-        </w:rPr>
-        <w:t xml:space="preserve"> (IoT);</w:t>
+        <w:t xml:space="preserve"> (API) qual tratará da gestão de fluxos e mensageria entre dispositivos IoT;</w:t>
       </w:r>
       <w:r>
         <w:rPr>
@@ -905,115 +912,13 @@
           <w:shd w:fill="auto" w:val="clear"/>
         </w:rPr>
       </w:pPr>
-      <w:bookmarkStart w:colFirst="0" w:colLast="0" w:name="_rvvqx4bl5p2c" w:id="2"/>
+      <w:bookmarkStart w:colFirst="0" w:colLast="0" w:name="_ne4anq4a61lu" w:id="2"/>
       <w:bookmarkEnd w:id="2"/>
       <w:r>
         <w:rPr>
           <w:rtl w:val="0"/>
         </w:rPr>
-        <w:t xml:space="preserve">controlar ao menos dois dispositivos IoT;</w:t>
-      </w:r>
-    </w:p>
-    <w:p>
-      <w:pPr>
-        <w:keepNext w:val="0"/>
-        <w:keepLines w:val="0"/>
-        <w:widowControl w:val="0"/>
-        <w:numPr>
-          <w:ilvl w:val="0"/>
-          <w:numId w:val="7"/>
-        </w:numPr>
-        <w:pBdr>
-          <w:top w:space="0" w:sz="0" w:val="nil"/>
-          <w:left w:space="0" w:sz="0" w:val="nil"/>
-          <w:bottom w:space="0" w:sz="0" w:val="nil"/>
-          <w:right w:space="0" w:sz="0" w:val="nil"/>
-          <w:between w:space="0" w:sz="0" w:val="nil"/>
-        </w:pBdr>
-        <w:shd w:fill="auto" w:val="clear"/>
-        <w:spacing w:after="0" w:before="0" w:line="360" w:lineRule="auto"/>
-        <w:ind w:left="1077" w:right="0" w:hanging="397"/>
-        <w:contextualSpacing w:val="1"/>
-        <w:jc w:val="both"/>
-        <w:rPr>
-          <w:u w:val="none"/>
-        </w:rPr>
-      </w:pPr>
-      <w:bookmarkStart w:colFirst="0" w:colLast="0" w:name="_9wwuw5o0wgn8" w:id="3"/>
-      <w:bookmarkEnd w:id="3"/>
-      <w:r>
-        <w:rPr>
-          <w:rtl w:val="0"/>
-        </w:rPr>
-        <w:t xml:space="preserve">permitir a utilização do protocolo MQTT</w:t>
-      </w:r>
-    </w:p>
-    <w:p>
-      <w:pPr>
-        <w:keepNext w:val="0"/>
-        <w:keepLines w:val="0"/>
-        <w:widowControl w:val="0"/>
-        <w:numPr>
-          <w:ilvl w:val="0"/>
-          <w:numId w:val="7"/>
-        </w:numPr>
-        <w:pBdr>
-          <w:top w:space="0" w:sz="0" w:val="nil"/>
-          <w:left w:space="0" w:sz="0" w:val="nil"/>
-          <w:bottom w:space="0" w:sz="0" w:val="nil"/>
-          <w:right w:space="0" w:sz="0" w:val="nil"/>
-          <w:between w:space="0" w:sz="0" w:val="nil"/>
-        </w:pBdr>
-        <w:shd w:fill="auto" w:val="clear"/>
-        <w:spacing w:after="0" w:before="0" w:line="360" w:lineRule="auto"/>
-        <w:ind w:left="1077" w:right="0" w:hanging="397"/>
-        <w:contextualSpacing w:val="1"/>
-        <w:jc w:val="both"/>
-        <w:rPr>
-          <w:u w:val="none"/>
-        </w:rPr>
-      </w:pPr>
-      <w:bookmarkStart w:colFirst="0" w:colLast="0" w:name="_wq8y47mb5z32" w:id="4"/>
-      <w:bookmarkEnd w:id="4"/>
-      <w:r>
-        <w:rPr>
-          <w:rtl w:val="0"/>
-        </w:rPr>
-        <w:t xml:space="preserve">permitir a utilização do protocolo HTTP</w:t>
-      </w:r>
-    </w:p>
-    <w:p>
-      <w:pPr>
-        <w:keepNext w:val="0"/>
-        <w:keepLines w:val="0"/>
-        <w:widowControl w:val="0"/>
-        <w:numPr>
-          <w:ilvl w:val="0"/>
-          <w:numId w:val="7"/>
-        </w:numPr>
-        <w:pBdr>
-          <w:top w:space="0" w:sz="0" w:val="nil"/>
-          <w:left w:space="0" w:sz="0" w:val="nil"/>
-          <w:bottom w:space="0" w:sz="0" w:val="nil"/>
-          <w:right w:space="0" w:sz="0" w:val="nil"/>
-          <w:between w:space="0" w:sz="0" w:val="nil"/>
-        </w:pBdr>
-        <w:shd w:fill="auto" w:val="clear"/>
-        <w:spacing w:after="0" w:before="0" w:line="360" w:lineRule="auto"/>
-        <w:ind w:left="1077" w:right="0" w:hanging="397"/>
-        <w:contextualSpacing w:val="1"/>
-        <w:jc w:val="both"/>
-        <w:rPr>
-          <w:u w:val="none"/>
-        </w:rPr>
-      </w:pPr>
-      <w:bookmarkStart w:colFirst="0" w:colLast="0" w:name="_r7461o6ir6su" w:id="5"/>
-      <w:bookmarkEnd w:id="5"/>
-      <w:r>
-        <w:rPr>
-          <w:rtl w:val="0"/>
-        </w:rPr>
-        <w:t xml:space="preserve">permitir a utilização do protocolo AMQP</w:t>
+        <w:t xml:space="preserve">controlar ao menos dois dispositivos IoT.</w:t>
       </w:r>
     </w:p>
     <w:p>
@@ -1094,33 +999,7 @@
         <w:rPr>
           <w:rtl w:val="0"/>
         </w:rPr>
-        <w:t xml:space="preserve">Apresento alguns trabalhos quais características se assemelham ao proposto. O primeiro, seção 2.1 trata da definição de uma framework similar ao modelo da aplicação IFTTT, elaborado por Vorapojpisut (2015). O segundo trabalho, seção 2.2, realiza um comparativo entre variados protocolos de comunicação com foco em dispositivos </w:t>
-      </w:r>
-      <w:r>
-        <w:rPr>
-          <w:i w:val="1"/>
-          <w:rtl w:val="0"/>
-        </w:rPr>
-        <w:t xml:space="preserve">Internet of Things</w:t>
-      </w:r>
-      <w:r>
-        <w:rPr>
-          <w:rtl w:val="0"/>
-        </w:rPr>
-        <w:t xml:space="preserve"> (IoT) (ADLINK, 2017). O terceiro trabalho, seção 2.3,  coloca em prova, a viabilidade da utilização de uma aplicação utilizando a tecnologia </w:t>
-      </w:r>
-      <w:r>
-        <w:rPr>
-          <w:i w:val="1"/>
-          <w:rtl w:val="0"/>
-        </w:rPr>
-        <w:t xml:space="preserve">Progressive Web Applications</w:t>
-      </w:r>
-      <w:r>
-        <w:rPr>
-          <w:rtl w:val="0"/>
-        </w:rPr>
-        <w:t xml:space="preserve"> PWA defronte a uma aplicação nativa.</w:t>
+        <w:t xml:space="preserve">Alguns trabalhos, quais características se assemelham ao proposto, serão agora listados . O primeiro, seção 2.1 trata da definição de uma framework similar ao modelo da aplicação IFTTT, elaborado por Vorapojpisut (2015). O segundo trabalho, seção 2.2, realiza um comparativo entre variados protocolos de comunicação com foco em dispositivos (IoT) (ADLINK, 2017). O terceiro trabalho, seção 2.3,  coloca em prova, a viabilidade da utilização de uma aplicação utilizando a tecnologia PWA defronte a uma aplicação nativa.</w:t>
       </w:r>
     </w:p>
     <w:p>
@@ -1205,7 +1084,46 @@
         <w:rPr>
           <w:rtl w:val="0"/>
         </w:rPr>
-        <w:t xml:space="preserve">O trabalho foi desenvolvido por Vorapojpisut (2015), onde descreve um modelo de aplicação definindo as funcionalidades e conceitos básicos que compõem o serviço  IFTTT, segundo Vorapojpisut (2015, p. 2, tradução nossa) a abordagem proposta pelo serviço IFTTT oferece um grande custo benefício entre funcionalidade e usabilidade (Figura 1). </w:t>
+        <w:t xml:space="preserve">O trabalho foi desenvolvido por Vorapojpisut (2015), onde descreve um modelo de aplicação definindo as funcionalidades e conceitos básicos que compõem o serviço  IFTTT, segundo Vorapojpisut (2015, p. 2, tradução nossa) a abordagem proposta pelo serviço IFTTT oferece um grande custo benefício entre funcionalidade e usabilidade como demonstrado na Figura 1, que apresenta duas simples receitas de ações. O da esquerda, em azul, que, ao ser ativado, toda vez que, alguma postagem ser realizada no serviço </w:t>
+      </w:r>
+      <w:r>
+        <w:rPr>
+          <w:i w:val="1"/>
+          <w:rtl w:val="0"/>
+        </w:rPr>
+        <w:t xml:space="preserve">Instagram</w:t>
+      </w:r>
+      <w:r>
+        <w:rPr>
+          <w:rtl w:val="0"/>
+        </w:rPr>
+        <w:t xml:space="preserve">, irá também realizar a mesma postagem no serviço </w:t>
+      </w:r>
+      <w:r>
+        <w:rPr>
+          <w:i w:val="1"/>
+          <w:rtl w:val="0"/>
+        </w:rPr>
+        <w:t xml:space="preserve">Twitter</w:t>
+      </w:r>
+      <w:r>
+        <w:rPr>
+          <w:rtl w:val="0"/>
+        </w:rPr>
+        <w:t xml:space="preserve">. O da direita, em verde, que, toda vez que ser ativado, via </w:t>
+      </w:r>
+      <w:r>
+        <w:rPr>
+          <w:i w:val="1"/>
+          <w:rtl w:val="0"/>
+        </w:rPr>
+        <w:t xml:space="preserve">Short Message Service</w:t>
+      </w:r>
+      <w:r>
+        <w:rPr>
+          <w:rtl w:val="0"/>
+        </w:rPr>
+        <w:t xml:space="preserve"> (SMS), mandará a posição geográfica do dispositivo, para uma lista de contatos.</w:t>
       </w:r>
     </w:p>
     <w:p>
@@ -1222,21 +1140,23 @@
         </w:pBdr>
         <w:shd w:fill="auto" w:val="clear"/>
         <w:spacing w:after="0" w:before="120" w:line="360" w:lineRule="auto"/>
-        <w:ind w:left="720" w:right="0" w:firstLine="720"/>
+        <w:ind w:left="0" w:right="4.133858267717301" w:firstLine="0"/>
         <w:contextualSpacing w:val="0"/>
         <w:jc w:val="center"/>
+        <w:rPr/>
+      </w:pPr>
+      <w:r>
         <w:rPr>
           <w:sz w:val="20"/>
           <w:szCs w:val="20"/>
-        </w:rPr>
-      </w:pPr>
-      <w:r>
-        <w:rPr>
-          <w:sz w:val="20"/>
-          <w:szCs w:val="20"/>
-          <w:rtl w:val="0"/>
-        </w:rPr>
-        <w:t xml:space="preserve">Figura 1 - Exemplo das receitas baseados nos canais disponíveis pela aplicação IFTTT. </w:t>
+          <w:rtl w:val="0"/>
+        </w:rPr>
+        <w:t xml:space="preserve">Figura 1 - Exemplo das receitas baseados nos canais disponíveis pela aplicação IFTTT </w:t>
+      </w:r>
+      <w:r>
+        <w:rPr>
+          <w:rtl w:val="0"/>
+        </w:rPr>
       </w:r>
     </w:p>
     <w:p>
@@ -1253,7 +1173,7 @@
         </w:pBdr>
         <w:shd w:fill="auto" w:val="clear"/>
         <w:spacing w:after="0" w:before="120" w:line="360" w:lineRule="auto"/>
-        <w:ind w:left="0" w:right="0" w:firstLine="680"/>
+        <w:ind w:left="0" w:right="4.133858267717301" w:firstLine="0"/>
         <w:contextualSpacing w:val="0"/>
         <w:jc w:val="center"/>
         <w:rPr/>
@@ -1264,7 +1184,7 @@
           <mc:Choice Requires="wpg">
             <w:drawing>
               <wp:inline distB="114300" distT="114300" distL="114300" distR="114300">
-                <wp:extent cx="4448175" cy="2838450"/>
+                <wp:extent cx="5694998" cy="2124075"/>
                 <wp:effectExtent b="0" l="0" r="0" t="0"/>
                 <wp:docPr id="1" name=""/>
                 <a:graphic>
@@ -1273,10 +1193,10 @@
                       <wpg:cNvGrpSpPr/>
                       <wpg:grpSpPr>
                         <a:xfrm>
-                          <a:off x="1466850" y="1057275"/>
-                          <a:ext cx="4448175" cy="2838450"/>
-                          <a:chOff x="1466850" y="1057275"/>
-                          <a:chExt cx="4429200" cy="2819400"/>
+                          <a:off x="733425" y="1285875"/>
+                          <a:ext cx="5694998" cy="2124075"/>
+                          <a:chOff x="733425" y="1285875"/>
+                          <a:chExt cx="5362500" cy="2105100"/>
                         </a:xfrm>
                       </wpg:grpSpPr>
                       <wps:wsp>
@@ -1284,8 +1204,8 @@
                         <wps:cNvPr id="2" name="Shape 2"/>
                         <wps:spPr>
                           <a:xfrm>
-                            <a:off x="1466850" y="1057275"/>
-                            <a:ext cx="4429200" cy="2819400"/>
+                            <a:off x="733425" y="1285875"/>
+                            <a:ext cx="5362500" cy="2105100"/>
                           </a:xfrm>
                           <a:prstGeom prst="rect">
                             <a:avLst/>
@@ -1319,14 +1239,14 @@
                       </wps:wsp>
                       <pic:pic>
                         <pic:nvPicPr>
-                          <pic:cNvPr id="3" name="Shape 3"/>
+                          <pic:cNvPr descr="Screenshot_1.png" id="3" name="Shape 3"/>
                           <pic:cNvPicPr preferRelativeResize="0"/>
                         </pic:nvPicPr>
                         <pic:blipFill/>
                         <pic:spPr>
                           <a:xfrm>
-                            <a:off x="1557375" y="1381125"/>
-                            <a:ext cx="4248150" cy="2171700"/>
+                            <a:off x="2001613" y="1614562"/>
+                            <a:ext cx="2854784" cy="1447725"/>
                           </a:xfrm>
                           <a:prstGeom prst="rect">
                             <a:avLst/>
@@ -1346,7 +1266,7 @@
           <mc:Fallback>
             <w:drawing>
               <wp:inline distB="114300" distT="114300" distL="114300" distR="114300">
-                <wp:extent cx="4448175" cy="2838450"/>
+                <wp:extent cx="5694998" cy="2124075"/>
                 <wp:effectExtent b="0" l="0" r="0" t="0"/>
                 <wp:docPr id="1" name="image2.png"/>
                 <a:graphic>
@@ -1366,7 +1286,7 @@
                       <pic:spPr>
                         <a:xfrm>
                           <a:off x="0" y="0"/>
-                          <a:ext cx="4448175" cy="2838450"/>
+                          <a:ext cx="5694998" cy="2124075"/>
                         </a:xfrm>
                         <a:prstGeom prst="rect"/>
                         <a:ln/>
@@ -1399,7 +1319,7 @@
         </w:pBdr>
         <w:shd w:fill="auto" w:val="clear"/>
         <w:spacing w:after="0" w:before="120" w:line="360" w:lineRule="auto"/>
-        <w:ind w:left="720" w:right="0" w:firstLine="680"/>
+        <w:ind w:left="0" w:right="0" w:firstLine="0"/>
         <w:contextualSpacing w:val="0"/>
         <w:rPr>
           <w:sz w:val="20"/>
@@ -1437,7 +1357,7 @@
         <w:rPr>
           <w:rtl w:val="0"/>
         </w:rPr>
-        <w:t xml:space="preserve">Conforme Vorapojpisut (2015, p. 2, tradução nossa) são três as características chaves da aplicação, dentre elas, o modelo de papeis, o modelo de aplicação e por fim o modelo de segurança.</w:t>
+        <w:t xml:space="preserve">Conforme Vorapojpisut (2015, p. 2, tradução nossa) “são três as características chaves da aplicação, dentre elas, o modelo de papeis, o modelo de aplicação e por fim o modelo de segurança”.</w:t>
       </w:r>
     </w:p>
     <w:p>
@@ -1488,7 +1408,7 @@
         <w:rPr>
           <w:rtl w:val="0"/>
         </w:rPr>
-        <w:t xml:space="preserve">O modelo de aplicação segundo Vorapojpisut(2015, p. 3, tradução nossa) mantém duas diferentes perspectivas; a chamada perspectiva do desenvolvedor (canal) e a perspectiva do usuário (receita).  O escopo do modelo de aplicação é abstrair serviços como uma coleção de gatilhos ou ações, a idéia principal, além de simplificar a utilização de tais serviços, é criar um fluxo onde os serviços possam ser interdependentes.</w:t>
+        <w:t xml:space="preserve">O autor Vorapojpisut(2015, p. 3, tradução nossa) indica que “o modelo de aplicação mantém duas diferentes perspectivas; a chamada perspectiva do desenvolvedor (canal) e a perspectiva do usuário (receita)”.  O escopo do modelo de aplicação é abstrair serviços como uma coleção de gatilhos ou ações, a idéia principal, além de simplificar a utilização de tais serviços, é criar um fluxo onde os serviços possam ser interdependentes.</w:t>
       </w:r>
     </w:p>
     <w:p>
@@ -1516,7 +1436,7 @@
         <w:rPr>
           <w:rtl w:val="0"/>
         </w:rPr>
-        <w:t xml:space="preserve">De acordo com Vorapojpisut (2015, p. 4, tradução nossa) o modelo de segurança do ambiente IFTTT (Figura 4)  tem duas preocupações principais, a confiabilidade para com um canal e a privacidade dos usuários. O processo de validação e verificação é diagramada na (Figura 4). De maneira simplória, a aplicação IFTTT obriga que o usuário seja autenticado e, para cada canal disponível, o usuário também deverá, caso necessário, se autenticar no serviço exposto pelo canal.</w:t>
+        <w:t xml:space="preserve">De acordo com Vorapojpisut (2015, p. 4, tradução nossa) “o modelo de segurança do ambiente IFTTT  tem duas preocupações principais, a confiabilidade para com um canal e a privacidade dos usuários”. De maneira simplória, a aplicação IFTTT obriga que o usuário seja autenticado e, para cada canal disponível, o usuário também deverá, caso necessário, se autenticar no serviço exposto pelo canal.</w:t>
       </w:r>
       <w:r>
         <w:rPr>
@@ -1594,20 +1514,7 @@
         <w:rPr>
           <w:rtl w:val="0"/>
         </w:rPr>
-        <w:t xml:space="preserve">O trabalho foi desenvolvido pelo grupo ADLINK (2017), enfoca nas tecnologias de mensageria que estão emergindo como as mais importantes para os dispositivos </w:t>
-      </w:r>
-      <w:r>
-        <w:rPr>
-          <w:i w:val="1"/>
-          <w:rtl w:val="0"/>
-        </w:rPr>
-        <w:t xml:space="preserve">Internet of Things</w:t>
-      </w:r>
-      <w:r>
-        <w:rPr>
-          <w:rtl w:val="0"/>
-        </w:rPr>
-        <w:t xml:space="preserve"> (IoT). </w:t>
+        <w:t xml:space="preserve">O trabalho foi desenvolvido pelo grupo ADLINK (2017), enfoca nas tecnologias de mensageria que estão emergindo como as mais importantes para os dispositivos IoT). </w:t>
       </w:r>
     </w:p>
     <w:p>
@@ -1624,13 +1531,39 @@
         <w:rPr>
           <w:rtl w:val="0"/>
         </w:rPr>
-        <w:t xml:space="preserve">São analisados os protocolos, Data Distribution Service for Real-Time Systems (DDS), Advanced Message Queuing Protocol (AMQP), MQ Telemetry Transport (MQTT), Java Message Service (JMS), Representational State Transfer (REST), Constrained Application Protocol (CoAP), eXtensible Messaging and Presence Protocol (XMPP). A conclusão obtida pelo trabalho, indica como utilização ideal para dispositivos IoT, os protocolos </w:t>
+        <w:t xml:space="preserve">São analisados os protocolos, </w:t>
       </w:r>
       <w:r>
         <w:rPr>
           <w:i w:val="1"/>
           <w:rtl w:val="0"/>
         </w:rPr>
+        <w:t xml:space="preserve">Data Distribution Service for Real-Time Systems</w:t>
+      </w:r>
+      <w:r>
+        <w:rPr>
+          <w:rtl w:val="0"/>
+        </w:rPr>
+        <w:t xml:space="preserve"> (DDS), </w:t>
+      </w:r>
+      <w:r>
+        <w:rPr>
+          <w:i w:val="1"/>
+          <w:rtl w:val="0"/>
+        </w:rPr>
+        <w:t xml:space="preserve">Advanced Message Queuing Protocol</w:t>
+      </w:r>
+      <w:r>
+        <w:rPr>
+          <w:rtl w:val="0"/>
+        </w:rPr>
+        <w:t xml:space="preserve"> (AMQP), </w:t>
+      </w:r>
+      <w:r>
+        <w:rPr>
+          <w:i w:val="1"/>
+          <w:rtl w:val="0"/>
+        </w:rPr>
         <w:t xml:space="preserve">MQ Telemetry Transport</w:t>
       </w:r>
       <w:r>
@@ -1644,13 +1577,13 @@
           <w:i w:val="1"/>
           <w:rtl w:val="0"/>
         </w:rPr>
-        <w:t xml:space="preserve">Advanced Message Queueing Protocol</w:t>
-      </w:r>
-      <w:r>
-        <w:rPr>
-          <w:rtl w:val="0"/>
-        </w:rPr>
-        <w:t xml:space="preserve"> (AMQP) e </w:t>
+        <w:t xml:space="preserve">Java Message Service</w:t>
+      </w:r>
+      <w:r>
+        <w:rPr>
+          <w:rtl w:val="0"/>
+        </w:rPr>
+        <w:t xml:space="preserve"> (JMS), </w:t>
       </w:r>
       <w:r>
         <w:rPr>
@@ -1663,7 +1596,33 @@
         <w:rPr>
           <w:rtl w:val="0"/>
         </w:rPr>
-        <w:t xml:space="preserve"> (REST).</w:t>
+        <w:t xml:space="preserve"> (REST), </w:t>
+      </w:r>
+      <w:r>
+        <w:rPr>
+          <w:i w:val="1"/>
+          <w:rtl w:val="0"/>
+        </w:rPr>
+        <w:t xml:space="preserve">Constrained Application Protocol</w:t>
+      </w:r>
+      <w:r>
+        <w:rPr>
+          <w:rtl w:val="0"/>
+        </w:rPr>
+        <w:t xml:space="preserve"> (CoAP), </w:t>
+      </w:r>
+      <w:r>
+        <w:rPr>
+          <w:i w:val="1"/>
+          <w:rtl w:val="0"/>
+        </w:rPr>
+        <w:t xml:space="preserve">eXtensible Messaging and Presence Protocol</w:t>
+      </w:r>
+      <w:r>
+        <w:rPr>
+          <w:rtl w:val="0"/>
+        </w:rPr>
+        <w:t xml:space="preserve"> (XMPP). A conclusão obtida pelo trabalho, indica como utilização ideal para dispositivos IoT, os protocolos MQTT, AMQP e REST.</w:t>
       </w:r>
     </w:p>
     <w:p>
@@ -1680,7 +1639,7 @@
         <w:rPr>
           <w:rtl w:val="0"/>
         </w:rPr>
-        <w:t xml:space="preserve">É abordado também algumas das problemáticas enfrentadas na conectividade dos dispositivos e envio das mensagens demonstrado na (Figura 2).</w:t>
+        <w:t xml:space="preserve">É abordado algumas das problemáticas enfrentadas na conectividade e mensageria dos dispositivos, como indica a Figura 2. Na direita, as camadas de redes, seus dispositivos e protocolos de transporte. Na esquerda, a área de atuação dos protocolos de mensageria.</w:t>
       </w:r>
     </w:p>
     <w:p>
@@ -1728,7 +1687,7 @@
         </w:pBdr>
         <w:shd w:fill="auto" w:val="clear"/>
         <w:spacing w:after="0" w:before="120" w:line="360" w:lineRule="auto"/>
-        <w:ind w:left="0" w:right="0" w:firstLine="680"/>
+        <w:ind w:left="0" w:right="0" w:firstLine="0"/>
         <w:contextualSpacing w:val="0"/>
         <w:jc w:val="center"/>
         <w:rPr>
@@ -1745,7 +1704,7 @@
           <mc:Choice Requires="wpg">
             <w:drawing>
               <wp:inline distB="114300" distT="114300" distL="114300" distR="114300">
-                <wp:extent cx="5299710" cy="3124200"/>
+                <wp:extent cx="5724525" cy="2915603"/>
                 <wp:effectExtent b="0" l="0" r="0" t="0"/>
                 <wp:docPr id="2" name=""/>
                 <a:graphic>
@@ -1755,7 +1714,7 @@
                       <wpg:grpSpPr>
                         <a:xfrm>
                           <a:off x="1133475" y="990600"/>
-                          <a:ext cx="5299710" cy="3124200"/>
+                          <a:ext cx="5724525" cy="2915603"/>
                           <a:chOff x="1133475" y="990600"/>
                           <a:chExt cx="4962600" cy="3105300"/>
                         </a:xfrm>
@@ -1827,7 +1786,7 @@
           <mc:Fallback>
             <w:drawing>
               <wp:inline distB="114300" distT="114300" distL="114300" distR="114300">
-                <wp:extent cx="5299710" cy="3124200"/>
+                <wp:extent cx="5724525" cy="2915603"/>
                 <wp:effectExtent b="0" l="0" r="0" t="0"/>
                 <wp:docPr id="2" name="image4.png"/>
                 <a:graphic>
@@ -1847,7 +1806,7 @@
                       <pic:spPr>
                         <a:xfrm>
                           <a:off x="0" y="0"/>
-                          <a:ext cx="5299710" cy="3124200"/>
+                          <a:ext cx="5724525" cy="2915603"/>
                         </a:xfrm>
                         <a:prstGeom prst="rect"/>
                         <a:ln/>
@@ -1880,12 +1839,9 @@
         </w:pBdr>
         <w:shd w:fill="auto" w:val="clear"/>
         <w:spacing w:after="0" w:before="120" w:line="360" w:lineRule="auto"/>
-        <w:ind w:left="0" w:right="0" w:firstLine="680"/>
+        <w:ind w:left="0" w:right="0" w:firstLine="0"/>
         <w:contextualSpacing w:val="0"/>
-        <w:rPr>
-          <w:sz w:val="20"/>
-          <w:szCs w:val="20"/>
-        </w:rPr>
+        <w:rPr/>
       </w:pPr>
       <w:r>
         <w:rPr>
@@ -1903,33 +1859,8 @@
           <w:highlight w:val="white"/>
           <w:rtl w:val="0"/>
         </w:rPr>
-        <w:t xml:space="preserve">ADLINK (2017)</w:t>
-      </w:r>
-      <w:r>
-        <w:rPr>
-          <w:rtl w:val="0"/>
-        </w:rPr>
-      </w:r>
-    </w:p>
-    <w:p>
-      <w:pPr>
-        <w:keepNext w:val="0"/>
-        <w:keepLines w:val="0"/>
-        <w:widowControl w:val="1"/>
-        <w:pBdr>
-          <w:top w:space="0" w:sz="0" w:val="nil"/>
-          <w:left w:space="0" w:sz="0" w:val="nil"/>
-          <w:bottom w:space="0" w:sz="0" w:val="nil"/>
-          <w:right w:space="0" w:sz="0" w:val="nil"/>
-          <w:between w:space="0" w:sz="0" w:val="nil"/>
-        </w:pBdr>
-        <w:shd w:fill="auto" w:val="clear"/>
-        <w:spacing w:after="0" w:before="120" w:line="360" w:lineRule="auto"/>
-        <w:ind w:left="0" w:right="0" w:firstLine="680"/>
-        <w:contextualSpacing w:val="0"/>
-        <w:jc w:val="both"/>
-        <w:rPr/>
-      </w:pPr>
+        <w:t xml:space="preserve">ADLINK (2017).</w:t>
+      </w:r>
       <w:r>
         <w:rPr>
           <w:rtl w:val="0"/>
@@ -1975,7 +1906,49 @@
           <w:smallCaps w:val="1"/>
           <w:rtl w:val="0"/>
         </w:rPr>
-        <w:t xml:space="preserve">COMPARING PROGRESSIVE WEB APPLICATIONS WITH NATIVE ANDROID APPLICATIONS</w:t>
+        <w:t xml:space="preserve">COMPARING PROGRESSIVE WEB APPLICATIONS WITH NATIVE ANDROID </w:t>
+      </w:r>
+    </w:p>
+    <w:p>
+      <w:pPr>
+        <w:keepNext w:val="1"/>
+        <w:keepLines w:val="1"/>
+        <w:widowControl w:val="1"/>
+        <w:numPr>
+          <w:ilvl w:val="1"/>
+          <w:numId w:val="6"/>
+        </w:numPr>
+        <w:pBdr>
+          <w:top w:space="0" w:sz="0" w:val="nil"/>
+          <w:left w:space="0" w:sz="0" w:val="nil"/>
+          <w:bottom w:space="0" w:sz="0" w:val="nil"/>
+          <w:right w:space="0" w:sz="0" w:val="nil"/>
+          <w:between w:space="0" w:sz="0" w:val="nil"/>
+        </w:pBdr>
+        <w:shd w:fill="auto" w:val="clear"/>
+        <w:spacing w:after="120" w:before="240" w:line="240" w:lineRule="auto"/>
+        <w:ind w:left="0" w:right="0" w:firstLine="0"/>
+        <w:contextualSpacing w:val="0"/>
+        <w:jc w:val="both"/>
+        <w:rPr>
+          <w:rFonts w:ascii="Times New Roman" w:cs="Times New Roman" w:eastAsia="Times New Roman" w:hAnsi="Times New Roman"/>
+          <w:b w:val="0"/>
+          <w:i w:val="0"/>
+          <w:smallCaps w:val="1"/>
+          <w:strike w:val="0"/>
+          <w:color w:val="000000"/>
+          <w:sz w:val="24"/>
+          <w:szCs w:val="24"/>
+          <w:u w:val="none"/>
+          <w:shd w:fill="auto" w:val="clear"/>
+        </w:rPr>
+      </w:pPr>
+      <w:r>
+        <w:rPr>
+          <w:smallCaps w:val="1"/>
+          <w:rtl w:val="0"/>
+        </w:rPr>
+        <w:t xml:space="preserve">APPLICATIONS</w:t>
       </w:r>
       <w:r>
         <w:rPr>
@@ -2002,39 +1975,26 @@
         <w:jc w:val="both"/>
         <w:rPr/>
       </w:pPr>
-      <w:bookmarkStart w:colFirst="0" w:colLast="0" w:name="_kbz0346e57gk" w:id="6"/>
-      <w:bookmarkEnd w:id="6"/>
-      <w:r>
-        <w:rPr>
-          <w:rtl w:val="0"/>
-        </w:rPr>
-        <w:t xml:space="preserve">O trabalho apresenta inúmeras análises comparando aplicações utilizando a tecnologia </w:t>
+      <w:bookmarkStart w:colFirst="0" w:colLast="0" w:name="_p6pmykqvsbqf" w:id="3"/>
+      <w:bookmarkEnd w:id="3"/>
+      <w:r>
+        <w:rPr>
+          <w:rtl w:val="0"/>
+        </w:rPr>
+        <w:t xml:space="preserve">O trabalho apresenta inúmeras análises comparando aplicações utilizando a tecnologia PWA e aplicações nativas. Dentre as análises, são de destaque, o consumo de bateria, o tempo de renderização completa e acessibilidade das funções disponibilizadas pelo sistema móvel, por exemplo </w:t>
       </w:r>
       <w:r>
         <w:rPr>
           <w:i w:val="1"/>
           <w:rtl w:val="0"/>
         </w:rPr>
-        <w:t xml:space="preserve">Progressive Web Applications</w:t>
-      </w:r>
-      <w:r>
-        <w:rPr>
-          <w:rtl w:val="0"/>
-        </w:rPr>
-        <w:t xml:space="preserve"> (PWA) e aplicações nativas. Dentre as análises destaco, consumo de bateria, tempo de renderização completa e acessibilidade das funções disponibilizadas pelo sistema móvel, por exemplo </w:t>
-      </w:r>
-      <w:r>
-        <w:rPr>
-          <w:i w:val="1"/>
-          <w:rtl w:val="0"/>
-        </w:rPr>
         <w:t xml:space="preserve">Global Positionig System</w:t>
       </w:r>
       <w:r>
         <w:rPr>
           <w:rtl w:val="0"/>
         </w:rPr>
-        <w:t xml:space="preserve"> (GPS) .</w:t>
+        <w:t xml:space="preserve"> (GPS). </w:t>
       </w:r>
     </w:p>
     <w:p>
@@ -2056,41 +2016,13 @@
         <w:jc w:val="both"/>
         <w:rPr/>
       </w:pPr>
-      <w:bookmarkStart w:colFirst="0" w:colLast="0" w:name="_8dotysf6jndi" w:id="7"/>
-      <w:bookmarkEnd w:id="7"/>
-      <w:r>
-        <w:rPr>
-          <w:rtl w:val="0"/>
-        </w:rPr>
-        <w:t xml:space="preserve">Aplicações web, geralmente são descritas como multiplataforma. São acessíveis perante uma lista variante de navegadores, rodando em diferentes tipos de sistemas operacionais </w:t>
-      </w:r>
-      <w:r>
-        <w:rPr>
-          <w:color w:val="24292e"/>
-          <w:highlight w:val="white"/>
-          <w:rtl w:val="0"/>
-        </w:rPr>
-        <w:t xml:space="preserve">Fransson, Driaguine </w:t>
-      </w:r>
-      <w:r>
-        <w:rPr>
-          <w:rtl w:val="0"/>
-        </w:rPr>
-        <w:t xml:space="preserve">(</w:t>
-      </w:r>
-      <w:r>
-        <w:rPr>
-          <w:color w:val="24292e"/>
-          <w:highlight w:val="white"/>
-          <w:rtl w:val="0"/>
-        </w:rPr>
-        <w:t xml:space="preserve">2017, p. 4, tradução nossa</w:t>
-      </w:r>
-      <w:r>
-        <w:rPr>
-          <w:rtl w:val="0"/>
-        </w:rPr>
-        <w:t xml:space="preserve">).</w:t>
+      <w:bookmarkStart w:colFirst="0" w:colLast="0" w:name="_lf4u5d485i2p" w:id="4"/>
+      <w:bookmarkEnd w:id="4"/>
+      <w:r>
+        <w:rPr>
+          <w:rtl w:val="0"/>
+        </w:rPr>
+        <w:t xml:space="preserve">Contudo, a atração pela tecnologia PWA não se justifica somente pela performance, mas também pela portabilidade, como explicam Fransson e Driaguine (2017, p. 4, tradução nossa) “Aplicações web, geralmente são descritas como multiplataforma. São acessíveis perante uma lista variante de navegadores, rodando em diferentes tipos de sistemas operacionais”.</w:t>
       </w:r>
     </w:p>
     <w:p>
@@ -2112,8 +2044,8 @@
         <w:jc w:val="both"/>
         <w:rPr/>
       </w:pPr>
-      <w:bookmarkStart w:colFirst="0" w:colLast="0" w:name="_u5qgmfmtj5q0" w:id="8"/>
-      <w:bookmarkEnd w:id="8"/>
+      <w:bookmarkStart w:colFirst="0" w:colLast="0" w:name="_u5qgmfmtj5q0" w:id="5"/>
+      <w:bookmarkEnd w:id="5"/>
       <w:r>
         <w:rPr>
           <w:rtl w:val="0"/>
@@ -2144,26 +2076,7 @@
         <w:rPr>
           <w:rtl w:val="0"/>
         </w:rPr>
-        <w:t xml:space="preserve">. Estas aplicações são instaladas na perspectiva do sistema operacional, sendo executadas em um contexto nativo onde, todas funções que o sistema operacional dispõe podem ser acessados. Aplicativos web, que não são executados pelo contexto nativo, são limitados pelo contexto dos navegadores</w:t>
-      </w:r>
-      <w:r>
-        <w:rPr>
-          <w:rtl w:val="0"/>
-        </w:rPr>
-        <w:t xml:space="preserve">. </w:t>
-      </w:r>
-      <w:r>
-        <w:rPr>
-          <w:i w:val="1"/>
-          <w:rtl w:val="0"/>
-        </w:rPr>
-        <w:t xml:space="preserve">Progressive Web Applications</w:t>
-      </w:r>
-      <w:r>
-        <w:rPr>
-          <w:rtl w:val="0"/>
-        </w:rPr>
-        <w:t xml:space="preserve"> (PWA)  podem solucionar este problema </w:t>
+        <w:t xml:space="preserve">. Estas aplicações são instaladas na perspectiva do sistema operacional, sendo executadas em um contexto nativo onde, todas funções que o sistema operacional dispõe podem ser acessados. </w:t>
       </w:r>
       <w:r>
         <w:rPr>
@@ -2191,7 +2104,32 @@
         <w:rPr>
           <w:rtl w:val="0"/>
         </w:rPr>
-        <w:t xml:space="preserve">).</w:t>
+        <w:t xml:space="preserve">) comentam “Aplicativos web, que não são executados pelo contexto nativo, são limitados pelo contexto dos navegadores</w:t>
+      </w:r>
+      <w:r>
+        <w:rPr>
+          <w:rtl w:val="0"/>
+        </w:rPr>
+        <w:t xml:space="preserve">. </w:t>
+      </w:r>
+      <w:r>
+        <w:rPr>
+          <w:i w:val="1"/>
+          <w:rtl w:val="0"/>
+        </w:rPr>
+        <w:t xml:space="preserve">Progressive Web Applications</w:t>
+      </w:r>
+      <w:r>
+        <w:rPr>
+          <w:rtl w:val="0"/>
+        </w:rPr>
+        <w:t xml:space="preserve"> (</w:t>
+      </w:r>
+      <w:r>
+        <w:rPr>
+          <w:rtl w:val="0"/>
+        </w:rPr>
+        <w:t xml:space="preserve">PWA)  podem solucionar este problema”.</w:t>
       </w:r>
     </w:p>
     <w:p>
@@ -2211,78 +2149,18 @@
         <w:ind w:left="0" w:right="0" w:firstLine="680"/>
         <w:contextualSpacing w:val="0"/>
         <w:jc w:val="both"/>
-        <w:rPr/>
+        <w:rPr>
+          <w:smallCaps w:val="1"/>
+        </w:rPr>
       </w:pPr>
-      <w:bookmarkStart w:colFirst="0" w:colLast="0" w:name="_kt73pld7v0mb" w:id="9"/>
-      <w:bookmarkEnd w:id="9"/>
-      <w:r>
-        <w:rPr>
-          <w:rtl w:val="0"/>
-        </w:rPr>
-        <w:t xml:space="preserve">Foi apresentado como conclusão deste trabalho, que não houve diferença significativa de performance ao se tratar da renderização e consumo de bateria, entre </w:t>
-      </w:r>
-      <w:r>
-        <w:rPr>
-          <w:i w:val="1"/>
-          <w:rtl w:val="0"/>
-        </w:rPr>
-        <w:t xml:space="preserve">Progressive Web Applications</w:t>
-      </w:r>
-      <w:r>
-        <w:rPr>
-          <w:rtl w:val="0"/>
-        </w:rPr>
-        <w:t xml:space="preserve"> (PWA) e aplicações nativas. O único ponto limitante de uma Progressive Web Application (PWA), é não ter acesso a algumas funções somente disponíveis para aplicações que são executadas no contexto do sistema operacional.</w:t>
-      </w:r>
-    </w:p>
-    <w:p>
-      <w:pPr>
-        <w:numPr>
-          <w:ilvl w:val="1"/>
-          <w:numId w:val="6"/>
-        </w:numPr>
-        <w:spacing w:after="120" w:before="240" w:lineRule="auto"/>
-        <w:jc w:val="both"/>
-        <w:rPr>
-          <w:smallCaps w:val="1"/>
-        </w:rPr>
-      </w:pPr>
-      <w:r>
-        <w:rPr>
-          <w:smallCaps w:val="1"/>
-          <w:rtl w:val="0"/>
-        </w:rPr>
-        <w:t xml:space="preserve">FRAMEWORK PARA CONTROLE DE EQUIPAMENTOS ELÉTRICOS RESIDENCIAIS (HOMEKIT)</w:t>
-      </w:r>
-    </w:p>
-    <w:p>
-      <w:pPr>
-        <w:spacing w:after="120" w:before="240" w:lineRule="auto"/>
-        <w:ind w:left="720" w:firstLine="0"/>
-        <w:contextualSpacing w:val="0"/>
-        <w:jc w:val="both"/>
-        <w:rPr>
-          <w:smallCaps w:val="1"/>
-        </w:rPr>
-      </w:pPr>
-      <w:r>
-        <w:rPr>
-          <w:smallCaps w:val="1"/>
-          <w:rtl w:val="0"/>
-        </w:rPr>
-        <w:t xml:space="preserve">Continuar.</w:t>
-      </w:r>
-    </w:p>
-    <w:p>
-      <w:pPr>
-        <w:spacing w:after="120" w:before="240" w:lineRule="auto"/>
-        <w:ind w:left="720" w:firstLine="0"/>
-        <w:contextualSpacing w:val="0"/>
-        <w:jc w:val="both"/>
-        <w:rPr>
-          <w:smallCaps w:val="1"/>
-        </w:rPr>
-      </w:pPr>
+      <w:bookmarkStart w:colFirst="0" w:colLast="0" w:name="_kt73pld7v0mb" w:id="6"/>
+      <w:bookmarkEnd w:id="6"/>
+      <w:r>
+        <w:rPr>
+          <w:rtl w:val="0"/>
+        </w:rPr>
+        <w:t xml:space="preserve">Foi apresentado como conclusão deste trabalho, que não houve diferença significativa de performance ao se tratar da renderização e consumo de bateria, entre PWA e aplicações nativas. O único ponto limitante de uma PWA, é não ter acesso a algumas funções somente disponíveis para aplicações que são executadas no contexto do sistema operacional.</w:t>
+      </w:r>
       <w:r>
         <w:rPr>
           <w:rtl w:val="0"/>
@@ -2341,7 +2219,7 @@
           <w:vertAlign w:val="baseline"/>
           <w:rtl w:val="0"/>
         </w:rPr>
-        <w:t xml:space="preserve">PROPOSTA DO </w:t>
+        <w:t xml:space="preserve">PROPOSTA D</w:t>
       </w:r>
       <w:r>
         <w:rPr>
@@ -2349,7 +2227,7 @@
           <w:smallCaps w:val="1"/>
           <w:rtl w:val="0"/>
         </w:rPr>
-        <w:t xml:space="preserve">SOFTWARE</w:t>
+        <w:t xml:space="preserve">A APLICAÇÃO</w:t>
       </w:r>
       <w:r>
         <w:rPr>
@@ -2376,13 +2254,13 @@
         <w:jc w:val="both"/>
         <w:rPr/>
       </w:pPr>
-      <w:bookmarkStart w:colFirst="0" w:colLast="0" w:name="_tyjcwt" w:id="10"/>
-      <w:bookmarkEnd w:id="10"/>
-      <w:r>
-        <w:rPr>
-          <w:rtl w:val="0"/>
-        </w:rPr>
-        <w:t xml:space="preserve">Exponho nesta seção, as justificativas que validam o desenvolvimento do software proposto. Apresento também, os requisitos funcionais, os requisitos não funcionais e a metodologia utilizada para implementação deste software.</w:t>
+      <w:bookmarkStart w:colFirst="0" w:colLast="0" w:name="_tyjcwt" w:id="7"/>
+      <w:bookmarkEnd w:id="7"/>
+      <w:r>
+        <w:rPr>
+          <w:rtl w:val="0"/>
+        </w:rPr>
+        <w:t xml:space="preserve">Nesta seção, serão expostos algumas justificativas que validam o desenvolvimento da aplicação proposta, além de, também, apresentar os requisitos funcionais, os requisitos não funcionais e a metodologia utilizada para implementação.</w:t>
       </w:r>
       <w:r>
         <w:rPr>
@@ -2466,7 +2344,7 @@
           <w:rtl w:val="0"/>
         </w:rPr>
         <w:tab/>
-        <w:t xml:space="preserve">No Quadro 1, destaco algumas características tecnológicas disponíveis atualmente em licenças permissivas e abertas para o uso. Realizo também a comparação destas mesmas característica desejadas para a produção deste software, com os temas disponíveis nos trabalhos correlatos.</w:t>
+        <w:t xml:space="preserve">No Quadro 1, são destacadas algumas características tecnológicas, tais características são desejadas para a produção da aplicação e, disponíveis atualmente em licenças permissivas e abertas para o uso. Há também uma relação das característica desejadas para com os temas abordados nos trabalhos correlatos.</w:t>
       </w:r>
     </w:p>
     <w:p>
@@ -2501,15 +2379,15 @@
       </w:tblPr>
       <w:tblGrid>
         <w:gridCol w:w="4155"/>
-        <w:gridCol w:w="1200"/>
-        <w:gridCol w:w="1245"/>
-        <w:gridCol w:w="1425"/>
+        <w:gridCol w:w="1305"/>
+        <w:gridCol w:w="1215"/>
+        <w:gridCol w:w="1350"/>
         <w:tblGridChange w:id="0">
           <w:tblGrid>
             <w:gridCol w:w="4155"/>
-            <w:gridCol w:w="1200"/>
-            <w:gridCol w:w="1245"/>
-            <w:gridCol w:w="1425"/>
+            <w:gridCol w:w="1305"/>
+            <w:gridCol w:w="1215"/>
+            <w:gridCol w:w="1350"/>
           </w:tblGrid>
         </w:tblGridChange>
       </w:tblGrid>
@@ -2585,7 +2463,7 @@
                 <w:szCs w:val="22"/>
                 <w:rtl w:val="0"/>
               </w:rPr>
-              <w:t xml:space="preserve">VORAPOJPISUT (2015)</w:t>
+              <w:t xml:space="preserve">Vorapojpisut (2015)</w:t>
             </w:r>
           </w:p>
         </w:tc>
@@ -2639,7 +2517,7 @@
                 <w:szCs w:val="22"/>
                 <w:rtl w:val="0"/>
               </w:rPr>
-              <w:t xml:space="preserve">FRANSSON, DRIAGUNE</w:t>
+              <w:t xml:space="preserve">Fransson, Driaguine</w:t>
             </w:r>
           </w:p>
           <w:p>
@@ -3576,59 +3454,20 @@
           <w:rtl w:val="0"/>
         </w:rPr>
         <w:tab/>
-      </w:r>
-    </w:p>
-    <w:p>
-      <w:pPr>
-        <w:keepNext w:val="0"/>
-        <w:keepLines w:val="0"/>
-        <w:widowControl w:val="0"/>
-        <w:pBdr>
-          <w:top w:space="0" w:sz="0" w:val="nil"/>
-          <w:left w:space="0" w:sz="0" w:val="nil"/>
-          <w:bottom w:space="0" w:sz="0" w:val="nil"/>
-          <w:right w:space="0" w:sz="0" w:val="nil"/>
-          <w:between w:space="0" w:sz="0" w:val="nil"/>
-        </w:pBdr>
-        <w:shd w:fill="auto" w:val="clear"/>
-        <w:spacing w:after="0" w:before="0" w:line="360" w:lineRule="auto"/>
-        <w:ind w:right="0"/>
-        <w:contextualSpacing w:val="0"/>
-        <w:jc w:val="both"/>
-        <w:rPr/>
-      </w:pPr>
-      <w:r>
-        <w:rPr>
-          <w:rtl w:val="0"/>
-        </w:rPr>
-        <w:tab/>
-        <w:t xml:space="preserve">Nota-se que todas as características desejadas são abordadas ou, ao menos citadas nos trabalhos correlatos. Porém, nenhum trabalho correlato aborda todas as características, nem relata a produção de um software que integre as tecnologias </w:t>
+        <w:t xml:space="preserve">Nota-se que todas as características desejadas são abordadas ou, ao menos citadas nos trabalhos correlatos. Porém, nenhum trabalho correlato aborda todas as características, nem relata a produção de um software que integre as tecnologias IoT e </w:t>
       </w:r>
       <w:r>
         <w:rPr>
           <w:i w:val="1"/>
           <w:rtl w:val="0"/>
         </w:rPr>
-        <w:t xml:space="preserve">Internet of Things</w:t>
-      </w:r>
-      <w:r>
-        <w:rPr>
-          <w:rtl w:val="0"/>
-        </w:rPr>
-        <w:t xml:space="preserve"> (IoT), </w:t>
-      </w:r>
-      <w:r>
-        <w:rPr>
-          <w:i w:val="1"/>
-          <w:rtl w:val="0"/>
-        </w:rPr>
-        <w:t xml:space="preserve">Progressive Web Application</w:t>
-      </w:r>
-      <w:r>
-        <w:rPr>
-          <w:rtl w:val="0"/>
-        </w:rPr>
-        <w:t xml:space="preserve"> (PWA) em função da criação do modelo de gatilhos e fluxos definidos pela aplicação IFTTT. </w:t>
+        <w:t xml:space="preserve"> </w:t>
+      </w:r>
+      <w:r>
+        <w:rPr>
+          <w:rtl w:val="0"/>
+        </w:rPr>
+        <w:t xml:space="preserve">PWA, em função da criação do modelo de gatilhos e fluxos definidos pela aplicação IFTTT. </w:t>
       </w:r>
     </w:p>
     <w:p>
@@ -3743,7 +3582,7 @@
         <w:rPr>
           <w:rtl w:val="0"/>
         </w:rPr>
-        <w:t xml:space="preserve">O trabalho deverá apresentar os seguintes requisitos</w:t>
+        <w:t xml:space="preserve">O trabalho deverá apresentar os seguintes requisitos:</w:t>
       </w:r>
     </w:p>
     <w:p>
@@ -3807,7 +3646,7 @@
         <w:rPr>
           <w:rtl w:val="0"/>
         </w:rPr>
-        <w:t xml:space="preserve">Permitir o cadastro dos usuários utilizando o método de autenticação OAUTH</w:t>
+        <w:t xml:space="preserve">permitir o cadastro dos usuários utilizando o método de autenticação OAUTH;</w:t>
       </w:r>
     </w:p>
     <w:p>
@@ -3839,7 +3678,7 @@
         <w:rPr>
           <w:rtl w:val="0"/>
         </w:rPr>
-        <w:t xml:space="preserve">Permitir a gestão de dispositivos IoT</w:t>
+        <w:t xml:space="preserve">permitir a gestão de dispositivos IoT;</w:t>
       </w:r>
     </w:p>
     <w:p>
@@ -3871,7 +3710,7 @@
         <w:rPr>
           <w:rtl w:val="0"/>
         </w:rPr>
-        <w:t xml:space="preserve">Permitir a gestão de gatilhos</w:t>
+        <w:t xml:space="preserve">permitir a gestão de gatilhos;</w:t>
       </w:r>
     </w:p>
     <w:p>
@@ -3903,7 +3742,37 @@
         <w:rPr>
           <w:rtl w:val="0"/>
         </w:rPr>
-        <w:t xml:space="preserve">Permitir a gestão de fluxos</w:t>
+        <w:t xml:space="preserve">permitir a gestão de fluxos;</w:t>
+      </w:r>
+    </w:p>
+    <w:p>
+      <w:pPr>
+        <w:keepNext w:val="0"/>
+        <w:keepLines w:val="0"/>
+        <w:widowControl w:val="1"/>
+        <w:numPr>
+          <w:ilvl w:val="1"/>
+          <w:numId w:val="3"/>
+        </w:numPr>
+        <w:pBdr>
+          <w:top w:space="0" w:sz="0" w:val="nil"/>
+          <w:left w:space="0" w:sz="0" w:val="nil"/>
+          <w:bottom w:space="0" w:sz="0" w:val="nil"/>
+          <w:right w:space="0" w:sz="0" w:val="nil"/>
+          <w:between w:space="0" w:sz="0" w:val="nil"/>
+        </w:pBdr>
+        <w:shd w:fill="auto" w:val="clear"/>
+        <w:spacing w:after="0" w:before="120" w:line="360" w:lineRule="auto"/>
+        <w:ind w:left="1440" w:right="0" w:hanging="360"/>
+        <w:contextualSpacing w:val="1"/>
+        <w:jc w:val="both"/>
+        <w:rPr/>
+      </w:pPr>
+      <w:r>
+        <w:rPr>
+          <w:rtl w:val="0"/>
+        </w:rPr>
+        <w:t xml:space="preserve">permitir a utilização dos protocolos MQTT, HTTP e AMQP.</w:t>
       </w:r>
     </w:p>
     <w:p>
@@ -3967,20 +3836,7 @@
         <w:rPr>
           <w:rtl w:val="0"/>
         </w:rPr>
-        <w:t xml:space="preserve">Ser desenvolvido como uma </w:t>
-      </w:r>
-      <w:r>
-        <w:rPr>
-          <w:i w:val="1"/>
-          <w:rtl w:val="0"/>
-        </w:rPr>
-        <w:t xml:space="preserve">Progressive Web Application </w:t>
-      </w:r>
-      <w:r>
-        <w:rPr>
-          <w:rtl w:val="0"/>
-        </w:rPr>
-        <w:t xml:space="preserve">(PWA)</w:t>
+        <w:t xml:space="preserve">Ser desenvolvido como uma PWA;</w:t>
       </w:r>
     </w:p>
     <w:p>
@@ -4025,7 +3881,7 @@
         <w:rPr>
           <w:rtl w:val="0"/>
         </w:rPr>
-        <w:t xml:space="preserve">VUE</w:t>
+        <w:t xml:space="preserve">VUE;</w:t>
       </w:r>
     </w:p>
     <w:p>
@@ -4070,7 +3926,7 @@
         <w:rPr>
           <w:rtl w:val="0"/>
         </w:rPr>
-        <w:t xml:space="preserve">de mensageria RabbitMQ</w:t>
+        <w:t xml:space="preserve">de mensageria RabbitMQ.</w:t>
       </w:r>
       <w:r>
         <w:rPr>
@@ -4152,6 +4008,9 @@
         <w:ind w:left="0" w:right="0" w:firstLine="680"/>
         <w:contextualSpacing w:val="0"/>
         <w:jc w:val="both"/>
+        <w:rPr/>
+      </w:pPr>
+      <w:r>
         <w:rPr>
           <w:rFonts w:ascii="Times New Roman" w:cs="Times New Roman" w:eastAsia="Times New Roman" w:hAnsi="Times New Roman"/>
           <w:b w:val="0"/>
@@ -4164,8 +4023,16 @@
           <w:u w:val="none"/>
           <w:shd w:fill="auto" w:val="clear"/>
           <w:vertAlign w:val="baseline"/>
-        </w:rPr>
-      </w:pPr>
+          <w:rtl w:val="0"/>
+        </w:rPr>
+        <w:t xml:space="preserve">O trabalho se fundamentará, aplicando o</w:t>
+      </w:r>
+      <w:r>
+        <w:rPr>
+          <w:rtl w:val="0"/>
+        </w:rPr>
+        <w:t xml:space="preserve"> conceito dos doze fatores de uma aplicação, </w:t>
+      </w:r>
       <w:r>
         <w:rPr>
           <w:rFonts w:ascii="Times New Roman" w:cs="Times New Roman" w:eastAsia="Times New Roman" w:hAnsi="Times New Roman"/>
@@ -4181,7 +4048,91 @@
           <w:vertAlign w:val="baseline"/>
           <w:rtl w:val="0"/>
         </w:rPr>
-        <w:t xml:space="preserve">O trabalho será desenvolvido observando as seguintes etapas:</w:t>
+        <w:t xml:space="preserve">será desenvolv</w:t>
+      </w:r>
+      <w:r>
+        <w:rPr>
+          <w:rtl w:val="0"/>
+        </w:rPr>
+        <w:t xml:space="preserve">ido orientado a testes,</w:t>
+      </w:r>
+      <w:r>
+        <w:rPr>
+          <w:rFonts w:ascii="Times New Roman" w:cs="Times New Roman" w:eastAsia="Times New Roman" w:hAnsi="Times New Roman"/>
+          <w:b w:val="0"/>
+          <w:i w:val="0"/>
+          <w:smallCaps w:val="0"/>
+          <w:strike w:val="0"/>
+          <w:color w:val="000000"/>
+          <w:sz w:val="24"/>
+          <w:szCs w:val="24"/>
+          <w:u w:val="none"/>
+          <w:shd w:fill="auto" w:val="clear"/>
+          <w:vertAlign w:val="baseline"/>
+          <w:rtl w:val="0"/>
+        </w:rPr>
+        <w:t xml:space="preserve"> utilizando</w:t>
+      </w:r>
+      <w:r>
+        <w:rPr>
+          <w:rtl w:val="0"/>
+        </w:rPr>
+        <w:t xml:space="preserve">-se dos fundamentos de programação reativa e funcional para a construção da interface gráfica e, programação orientada a objetos para a construção da API. </w:t>
+      </w:r>
+    </w:p>
+    <w:p>
+      <w:pPr>
+        <w:keepNext w:val="0"/>
+        <w:keepLines w:val="0"/>
+        <w:widowControl w:val="1"/>
+        <w:pBdr>
+          <w:top w:space="0" w:sz="0" w:val="nil"/>
+          <w:left w:space="0" w:sz="0" w:val="nil"/>
+          <w:bottom w:space="0" w:sz="0" w:val="nil"/>
+          <w:right w:space="0" w:sz="0" w:val="nil"/>
+          <w:between w:space="0" w:sz="0" w:val="nil"/>
+        </w:pBdr>
+        <w:shd w:fill="auto" w:val="clear"/>
+        <w:spacing w:after="0" w:before="0" w:line="360" w:lineRule="auto"/>
+        <w:ind w:left="0" w:right="0" w:firstLine="680"/>
+        <w:contextualSpacing w:val="0"/>
+        <w:jc w:val="both"/>
+        <w:rPr>
+          <w:rFonts w:ascii="Times New Roman" w:cs="Times New Roman" w:eastAsia="Times New Roman" w:hAnsi="Times New Roman"/>
+          <w:b w:val="0"/>
+          <w:i w:val="0"/>
+          <w:smallCaps w:val="0"/>
+          <w:strike w:val="0"/>
+          <w:color w:val="000000"/>
+          <w:sz w:val="24"/>
+          <w:szCs w:val="24"/>
+          <w:u w:val="none"/>
+          <w:shd w:fill="auto" w:val="clear"/>
+          <w:vertAlign w:val="baseline"/>
+        </w:rPr>
+      </w:pPr>
+      <w:r>
+        <w:rPr>
+          <w:rtl w:val="0"/>
+        </w:rPr>
+        <w:t xml:space="preserve">Será idealizado </w:t>
+      </w:r>
+      <w:r>
+        <w:rPr>
+          <w:rFonts w:ascii="Times New Roman" w:cs="Times New Roman" w:eastAsia="Times New Roman" w:hAnsi="Times New Roman"/>
+          <w:b w:val="0"/>
+          <w:i w:val="0"/>
+          <w:smallCaps w:val="0"/>
+          <w:strike w:val="0"/>
+          <w:color w:val="000000"/>
+          <w:sz w:val="24"/>
+          <w:szCs w:val="24"/>
+          <w:u w:val="none"/>
+          <w:shd w:fill="auto" w:val="clear"/>
+          <w:vertAlign w:val="baseline"/>
+          <w:rtl w:val="0"/>
+        </w:rPr>
+        <w:t xml:space="preserve">observando as seguintes etapas:</w:t>
       </w:r>
     </w:p>
     <w:p>
@@ -4222,46 +4173,33 @@
         <w:rPr>
           <w:rtl w:val="0"/>
         </w:rPr>
-        <w:t xml:space="preserve">levantamento bibliográfico: levantar documentações sobre a tecnologia </w:t>
+        <w:t xml:space="preserve">levantamento bibliográfico: levantar documentações sobre a tecnologia PWA, a </w:t>
       </w:r>
       <w:r>
         <w:rPr>
           <w:i w:val="1"/>
           <w:rtl w:val="0"/>
         </w:rPr>
-        <w:t xml:space="preserve">Progressive Web Application </w:t>
-      </w:r>
-      <w:r>
-        <w:rPr>
-          <w:rtl w:val="0"/>
-        </w:rPr>
-        <w:t xml:space="preserve">(PWA), a </w:t>
+        <w:t xml:space="preserve">framework </w:t>
+      </w:r>
+      <w:r>
+        <w:rPr>
+          <w:rtl w:val="0"/>
+        </w:rPr>
+        <w:t xml:space="preserve">VUE e o </w:t>
       </w:r>
       <w:r>
         <w:rPr>
           <w:i w:val="1"/>
           <w:rtl w:val="0"/>
         </w:rPr>
-        <w:t xml:space="preserve">framework </w:t>
-      </w:r>
-      <w:r>
-        <w:rPr>
-          <w:rtl w:val="0"/>
-        </w:rPr>
-        <w:t xml:space="preserve">VUE e o </w:t>
-      </w:r>
-      <w:r>
-        <w:rPr>
-          <w:i w:val="1"/>
-          <w:rtl w:val="0"/>
-        </w:rPr>
         <w:t xml:space="preserve">broker </w:t>
       </w:r>
       <w:r>
         <w:rPr>
           <w:rtl w:val="0"/>
         </w:rPr>
-        <w:t xml:space="preserve">de mensageria RabbitMQ</w:t>
+        <w:t xml:space="preserve">de mensageria RabbitMQ;</w:t>
       </w:r>
     </w:p>
     <w:p>
@@ -4325,7 +4263,7 @@
         <w:rPr>
           <w:rtl w:val="0"/>
         </w:rPr>
-        <w:t xml:space="preserve"> validar o uso das tecnologias levantadas na etapa 1 com o desenvolvimento de provas de conceito</w:t>
+        <w:t xml:space="preserve"> validar o uso das tecnologias levantadas na etapa (a) com o desenvolvimento de provas de conceito;</w:t>
       </w:r>
     </w:p>
     <w:p>
@@ -4366,7 +4304,7 @@
         <w:rPr>
           <w:rtl w:val="0"/>
         </w:rPr>
-        <w:t xml:space="preserve">levantamento dos requisitos: caso necessário, incrementar os requisitos funcionais e não funcionais propostos na seção 3.2 de modo a atender os objetivos do software proposto em sua completude</w:t>
+        <w:t xml:space="preserve">levantamento dos requisitos: caso necessário, incrementar os requisitos funcionais e não funcionais propostos na seção 3.2 de modo a atender os objetivos do software proposto em sua completude;</w:t>
       </w:r>
     </w:p>
     <w:p>
@@ -4398,7 +4336,20 @@
         <w:rPr>
           <w:rtl w:val="0"/>
         </w:rPr>
-        <w:t xml:space="preserve">diagramação: diagramar o software seguindo o padrão UML</w:t>
+        <w:t xml:space="preserve">diagramação: diagramar o software seguindo o padrão </w:t>
+      </w:r>
+      <w:r>
+        <w:rPr>
+          <w:i w:val="1"/>
+          <w:rtl w:val="0"/>
+        </w:rPr>
+        <w:t xml:space="preserve">Unified Modeling Language</w:t>
+      </w:r>
+      <w:r>
+        <w:rPr>
+          <w:rtl w:val="0"/>
+        </w:rPr>
+        <w:t xml:space="preserve"> UML;</w:t>
       </w:r>
     </w:p>
     <w:p>
@@ -4430,46 +4381,20 @@
         <w:rPr>
           <w:rtl w:val="0"/>
         </w:rPr>
-        <w:t xml:space="preserve">implementação: implementar a solução qual inclui, uma aplicação de controle frontend que fará do uso da tecnologia </w:t>
+        <w:t xml:space="preserve">implementação: implementar a solução qual inclui três aplicações, uma de controle frontend que fará do uso da tecnologia PWA, uma de controle backend utilizando-se do protocolo</w:t>
       </w:r>
       <w:r>
         <w:rPr>
           <w:i w:val="1"/>
           <w:rtl w:val="0"/>
         </w:rPr>
-        <w:t xml:space="preserve">Progressive Web Application</w:t>
-      </w:r>
-      <w:r>
-        <w:rPr>
-          <w:rtl w:val="0"/>
-        </w:rPr>
-        <w:t xml:space="preserve"> (PWA), uma aplicação de controle backend utilizando-se do protocolo</w:t>
-      </w:r>
-      <w:r>
-        <w:rPr>
-          <w:i w:val="1"/>
-          <w:rtl w:val="0"/>
-        </w:rPr>
-        <w:t xml:space="preserve"> Representational State Transfer</w:t>
-      </w:r>
-      <w:r>
-        <w:rPr>
-          <w:rtl w:val="0"/>
-        </w:rPr>
-        <w:t xml:space="preserve"> (REST), uma aplicação de processamento de fluxos e gatilhos qual será a porta de entrada comum para a mensageria entre os dispositivos </w:t>
-      </w:r>
-      <w:r>
-        <w:rPr>
-          <w:i w:val="1"/>
-          <w:rtl w:val="0"/>
-        </w:rPr>
-        <w:t xml:space="preserve">Internet of Things</w:t>
-      </w:r>
-      <w:r>
-        <w:rPr>
-          <w:rtl w:val="0"/>
-        </w:rPr>
-        <w:t xml:space="preserve"> (IoT)</w:t>
+        <w:t xml:space="preserve"> </w:t>
+      </w:r>
+      <w:r>
+        <w:rPr>
+          <w:rtl w:val="0"/>
+        </w:rPr>
+        <w:t xml:space="preserve">REST, uma aplicação de processamento de fluxos e gatilhos qual será a porta de entrada comum para a mensageria entre os dispositivos IoT;</w:t>
       </w:r>
     </w:p>
     <w:p>
@@ -4510,7 +4435,7 @@
         <w:rPr>
           <w:rtl w:val="0"/>
         </w:rPr>
-        <w:t xml:space="preserve">documentação: documentar a solução, de maneira simples e que seja de fácil reprodução</w:t>
+        <w:t xml:space="preserve">documentação: documentar de maneira simples e que seja de fácil reprodução</w:t>
       </w:r>
       <w:r>
         <w:rPr>
@@ -4559,7 +4484,7 @@
         <w:rPr>
           <w:rtl w:val="0"/>
         </w:rPr>
-        <w:t xml:space="preserve">testes: realizar os testes atendendo os objetivos listados na seção 1.1</w:t>
+        <w:t xml:space="preserve">testes: realizar os testes atendendo os objetivos listados na seção 1.1.</w:t>
       </w:r>
     </w:p>
     <w:p>
@@ -4579,6 +4504,11 @@
         <w:ind w:left="0" w:right="0" w:firstLine="680"/>
         <w:contextualSpacing w:val="0"/>
         <w:jc w:val="both"/>
+        <w:rPr/>
+      </w:pPr>
+      <w:bookmarkStart w:colFirst="0" w:colLast="0" w:name="_3dy6vkm" w:id="8"/>
+      <w:bookmarkEnd w:id="8"/>
+      <w:r>
         <w:rPr>
           <w:rFonts w:ascii="Times New Roman" w:cs="Times New Roman" w:eastAsia="Times New Roman" w:hAnsi="Times New Roman"/>
           <w:b w:val="0"/>
@@ -4591,26 +4521,14 @@
           <w:u w:val="none"/>
           <w:shd w:fill="auto" w:val="clear"/>
           <w:vertAlign w:val="baseline"/>
-        </w:rPr>
-      </w:pPr>
-      <w:bookmarkStart w:colFirst="0" w:colLast="0" w:name="_3dy6vkm" w:id="11"/>
-      <w:bookmarkEnd w:id="11"/>
-      <w:r>
-        <w:rPr>
-          <w:rFonts w:ascii="Times New Roman" w:cs="Times New Roman" w:eastAsia="Times New Roman" w:hAnsi="Times New Roman"/>
-          <w:b w:val="0"/>
-          <w:i w:val="0"/>
-          <w:smallCaps w:val="0"/>
-          <w:strike w:val="0"/>
-          <w:color w:val="000000"/>
-          <w:sz w:val="24"/>
-          <w:szCs w:val="24"/>
-          <w:u w:val="none"/>
-          <w:shd w:fill="auto" w:val="clear"/>
-          <w:vertAlign w:val="baseline"/>
           <w:rtl w:val="0"/>
         </w:rPr>
         <w:t xml:space="preserve">As etapas serão realizadas nos períodos relacionados no Quadro 1.</w:t>
+      </w:r>
+      <w:r>
+        <w:rPr>
+          <w:rtl w:val="0"/>
+        </w:rPr>
       </w:r>
     </w:p>
     <w:p>
@@ -4910,20 +4828,8 @@
             </w:r>
             <w:r>
               <w:rPr>
-                <w:rFonts w:ascii="Times New Roman" w:cs="Times New Roman" w:eastAsia="Times New Roman" w:hAnsi="Times New Roman"/>
-                <w:b w:val="0"/>
-                <w:i w:val="0"/>
-                <w:smallCaps w:val="0"/>
-                <w:strike w:val="0"/>
-                <w:color w:val="000000"/>
-                <w:sz w:val="22"/>
-                <w:szCs w:val="22"/>
-                <w:u w:val="none"/>
-                <w:shd w:fill="auto" w:val="clear"/>
-                <w:vertAlign w:val="baseline"/>
-                <w:rtl w:val="0"/>
-              </w:rPr>
-              <w:t xml:space="preserve">.</w:t>
+                <w:rtl w:val="0"/>
+              </w:rPr>
             </w:r>
           </w:p>
         </w:tc>
@@ -9401,38 +9307,69 @@
         <w:rPr>
           <w:rtl w:val="0"/>
         </w:rPr>
-        <w:t xml:space="preserve">Este capítulo descreve brevemente os fundamentos do estudo a ser realizado. Na seção 4.1 são apresentados os  benefícios do software livre. Na seção 4.2 é abordado automação residencial. Na seção 4.3 descreve a aplicação IFTTT. Na seção 4.4 colocados em evidência alguns protocolos de mensageria para dispositivos </w:t>
-      </w:r>
-      <w:r>
-        <w:rPr>
-          <w:i w:val="1"/>
-          <w:rtl w:val="0"/>
-        </w:rPr>
-        <w:t xml:space="preserve">Internet of Things</w:t>
-      </w:r>
-      <w:r>
-        <w:rPr>
-          <w:rtl w:val="0"/>
-        </w:rPr>
-        <w:t xml:space="preserve"> (IoT). Por fim, na seção 4.5 será demonstrado algumas aplicações que utilizam a tecnologia </w:t>
-      </w:r>
-      <w:r>
-        <w:rPr>
-          <w:i w:val="1"/>
-          <w:rtl w:val="0"/>
-        </w:rPr>
-        <w:t xml:space="preserve">Progressive Web App</w:t>
-      </w:r>
-      <w:r>
-        <w:rPr>
-          <w:rtl w:val="0"/>
-        </w:rPr>
-        <w:t xml:space="preserve"> (PWA)</w:t>
-      </w:r>
-      <w:r>
-        <w:rPr>
-          <w:rtl w:val="0"/>
-        </w:rPr>
+        <w:t xml:space="preserve">Este capítulo descreve brevemente os assuntos que fundamentarão o estudo a ser realizado: automação de dispositivos IoT, utilização de tecnologias web para a produção de aplicações nativas em celulares e software livre.</w:t>
+      </w:r>
+    </w:p>
+    <w:p>
+      <w:pPr>
+        <w:keepNext w:val="0"/>
+        <w:keepLines w:val="0"/>
+        <w:spacing w:line="360" w:lineRule="auto"/>
+        <w:ind w:firstLine="680"/>
+        <w:contextualSpacing w:val="0"/>
+        <w:jc w:val="both"/>
+        <w:rPr/>
+      </w:pPr>
+      <w:r>
+        <w:rPr>
+          <w:rtl w:val="0"/>
+        </w:rPr>
+        <w:t xml:space="preserve">A IoT</w:t>
+      </w:r>
+      <w:r>
+        <w:rPr>
+          <w:rtl w:val="0"/>
+        </w:rPr>
+        <w:t xml:space="preserve">, tem como principal característica, ser um objeto qual se conecta e se comunica pela internet, como define Souza (2016, p. 13) “A principal característica deste conceito é a presença de um conjunto de objetos, sensores e dispositivos eletrônicos [..] que são capazes de interagir entre si, a partir de uma rede [...]”.</w:t>
+      </w:r>
+    </w:p>
+    <w:p>
+      <w:pPr>
+        <w:keepNext w:val="0"/>
+        <w:keepLines w:val="0"/>
+        <w:spacing w:line="360" w:lineRule="auto"/>
+        <w:ind w:firstLine="680"/>
+        <w:contextualSpacing w:val="0"/>
+        <w:jc w:val="both"/>
+        <w:rPr/>
+      </w:pPr>
+      <w:r>
+        <w:rPr>
+          <w:rtl w:val="0"/>
+        </w:rPr>
+        <w:t xml:space="preserve">Uma aplicação PWA é basicamente uma aplicação web, qual são concedidos algumas permissões de acesso no contexto do sistema operacional, antes somente concedidas para aplicações nativas, como explica Fransson e Driaguine (2017, p. 5, tradução nossa) “Uma aplicação PWA é uma aplicação web, qual é incrementada com algumas tecnologias que permitem um comportamento similar a uma aplicação nativa em dispositivos móveis, enquanto mantém também seu funcionamento em um navegador“.</w:t>
+      </w:r>
+      <w:r>
+        <w:rPr>
+          <w:rtl w:val="0"/>
+        </w:rPr>
+      </w:r>
+    </w:p>
+    <w:p>
+      <w:pPr>
+        <w:keepNext w:val="0"/>
+        <w:keepLines w:val="0"/>
+        <w:spacing w:line="360" w:lineRule="auto"/>
+        <w:ind w:firstLine="680"/>
+        <w:contextualSpacing w:val="0"/>
+        <w:jc w:val="both"/>
+        <w:rPr/>
+      </w:pPr>
+      <w:r>
+        <w:rPr>
+          <w:rtl w:val="0"/>
+        </w:rPr>
+        <w:t xml:space="preserve">O termo software livre, refere-se principalmente ao modelo de licença utilizada pelo software, onde, para ser considerado livre, deve dispor de permissividades flexíveis a utilização do mesmo. Entende-se por software livre (free software) todo software cujo esquema de licenciamento permite ao seu usuário as condições de uso, reprodução, alteração e distribuição do seu código fonte, seja na sua forma original ou modificada, seja com ou sem custos (CARMONA, 2008, p. 11). Software livre, com permissividades de alteração e utilização, detém uma grande responsabilidade sobre as inovações atualmente. O escopo do software livre usualmente é associado ao intenso desenvolvimento tecnológico que as últimas décadas trouxeram, especialmente na área denominada tecnologia da informação (CARMONA, 2008, p. 7)</w:t>
       </w:r>
     </w:p>
     <w:p>
@@ -9545,7 +9482,7 @@
         <w:rPr>
           <w:rtl w:val="0"/>
         </w:rPr>
-        <w:t xml:space="preserve">, 2017. Disponível em: &lt;http://www.prismtech.com/sites/default/files/documents/Messaging-Whitepaper-051217.pdf&gt;. Acesso em 01 de abr. 2017. </w:t>
+        <w:t xml:space="preserve">, 2017. Disponível em: &lt;http://www.prismtech.com/sites/default/files/documents/Messaging-Whitepaper-051217.pdf&gt;. Acesso em 01 de abr. 2018. </w:t>
       </w:r>
     </w:p>
     <w:p>
@@ -9584,7 +9521,7 @@
         <w:rPr>
           <w:rtl w:val="0"/>
         </w:rPr>
-        <w:t xml:space="preserve">, California, 2018. Disponível em: &lt;https://developer.apple.com/library/content/documentation/NetworkingInternet/Conceptual/HomeKitDeveloperGuide/Introduction/Introduction.html#//apple_ref/doc/uid/TP40015050&gt;. Acesso em 01 de abr. 2017. </w:t>
+        <w:t xml:space="preserve">, California, 2018. Disponível em: &lt;https://developer.apple.com/library/content/documentation/NetworkingInternet/Conceptual/HomeKitDeveloperGuide/Introduction/Introduction.html#//apple_ref/doc/uid/TP40015050&gt;. Acesso em 01 de abr. 2018. </w:t>
       </w:r>
     </w:p>
     <w:p>
@@ -9610,20 +9547,40 @@
         <w:rPr>
           <w:rtl w:val="0"/>
         </w:rPr>
-        <w:t xml:space="preserve">CERN, </w:t>
+        <w:t xml:space="preserve">CARMONA, André Inácio Straginski, </w:t>
       </w:r>
       <w:r>
         <w:rPr>
           <w:b w:val="1"/>
           <w:rtl w:val="0"/>
         </w:rPr>
-        <w:t xml:space="preserve">STATEMENT CONCERNING CERN W3 SOFTWARE RELEASE INTO PUBLIC DOMAIN</w:t>
-      </w:r>
-      <w:r>
-        <w:rPr>
-          <w:rtl w:val="0"/>
-        </w:rPr>
-        <w:t xml:space="preserve">, CERN, 1993. Disponível em: &lt;https://cds.cern.ch/record/1164399&gt;. Acesso em 01 de abr. 2017. </w:t>
+        <w:t xml:space="preserve">O SOFTWARE LIVRE NO LIMITE DA PROPRIEDADE INTELECTUAL: UMA BREVE APRESENTAÇÃO</w:t>
+      </w:r>
+      <w:r>
+        <w:rPr>
+          <w:rtl w:val="0"/>
+        </w:rPr>
+        <w:t xml:space="preserve">, 2008. Disponível em &lt;</w:t>
+      </w:r>
+      <w:hyperlink r:id="rId8">
+        <w:r>
+          <w:rPr>
+            <w:u w:val="single"/>
+            <w:rtl w:val="0"/>
+          </w:rPr>
+          <w:t xml:space="preserve">http://tcc.bu.ufsc.br/Economia291880</w:t>
+        </w:r>
+      </w:hyperlink>
+      <w:r>
+        <w:rPr>
+          <w:rtl w:val="0"/>
+        </w:rPr>
+        <w:t xml:space="preserve">&gt;. Acesso em 05 de abr. 2018.</w:t>
+      </w:r>
+      <w:r>
+        <w:rPr>
+          <w:rtl w:val="0"/>
+        </w:rPr>
       </w:r>
     </w:p>
     <w:p>
@@ -9649,20 +9606,20 @@
         <w:rPr>
           <w:rtl w:val="0"/>
         </w:rPr>
-        <w:t xml:space="preserve">FRANSSON Rebecca e DRIAGUINE Alexandre et al. </w:t>
+        <w:t xml:space="preserve">CERN, </w:t>
       </w:r>
       <w:r>
         <w:rPr>
           <w:b w:val="1"/>
           <w:rtl w:val="0"/>
         </w:rPr>
-        <w:t xml:space="preserve">Comparing Progressive Web Applications with Native Android Applications</w:t>
-      </w:r>
-      <w:r>
-        <w:rPr>
-          <w:rtl w:val="0"/>
-        </w:rPr>
-        <w:t xml:space="preserve">, Disponível em: &lt;http://www.diva-portal.org/smash/get/diva2:1105475/FULLTEXT01.pdf&gt;. Acesso em 01 de abr. 2017. </w:t>
+        <w:t xml:space="preserve">STATEMENT CONCERNING CERN W3 SOFTWARE RELEASE INTO PUBLIC DOMAIN</w:t>
+      </w:r>
+      <w:r>
+        <w:rPr>
+          <w:rtl w:val="0"/>
+        </w:rPr>
+        <w:t xml:space="preserve">, CERN, 1993. Disponível em: &lt;https://cds.cern.ch/record/1164399&gt;. Acesso em 01 de abr. 2018. </w:t>
       </w:r>
     </w:p>
     <w:p>
@@ -9688,20 +9645,20 @@
         <w:rPr>
           <w:rtl w:val="0"/>
         </w:rPr>
-        <w:t xml:space="preserve">OLHAR DIGITAL, </w:t>
+        <w:t xml:space="preserve">FRANSSON Rebecca e DRIAGUINE Alexandre et al. </w:t>
       </w:r>
       <w:r>
         <w:rPr>
           <w:b w:val="1"/>
           <w:rtl w:val="0"/>
         </w:rPr>
-        <w:t xml:space="preserve">A importância do Open Source para o avanço tecnológico</w:t>
-      </w:r>
-      <w:r>
-        <w:rPr>
-          <w:rtl w:val="0"/>
-        </w:rPr>
-        <w:t xml:space="preserve">, 2016. Disponível em: &lt;https://olhardigital.com.br/alem_da_infra/noticia/a-importancia-do-open-source-para-o-avanco-tecnologico/61092&gt;. Acesso em 01 de abr. 2017. </w:t>
+        <w:t xml:space="preserve">Comparing Progressive Web Applications with Native Android Applications</w:t>
+      </w:r>
+      <w:r>
+        <w:rPr>
+          <w:rtl w:val="0"/>
+        </w:rPr>
+        <w:t xml:space="preserve">, Disponível em: &lt;http://www.diva-portal.org/smash/get/diva2:1105475/FULLTEXT01.pdf&gt;. Acesso em 01 de abr. 2018. </w:t>
       </w:r>
     </w:p>
     <w:p>
@@ -9727,6 +9684,20 @@
         <w:rPr>
           <w:rtl w:val="0"/>
         </w:rPr>
+        <w:t xml:space="preserve">OLHAR DIGITAL, </w:t>
+      </w:r>
+      <w:r>
+        <w:rPr>
+          <w:b w:val="1"/>
+          <w:rtl w:val="0"/>
+        </w:rPr>
+        <w:t xml:space="preserve">A importância do Open Source para o avanço tecnológico</w:t>
+      </w:r>
+      <w:r>
+        <w:rPr>
+          <w:rtl w:val="0"/>
+        </w:rPr>
+        <w:t xml:space="preserve">, 2016. Disponível em: &lt;https://olhardigital.com.br/alem_da_infra/noticia/a-importancia-do-open-source-para-o-avanco-tecnologico/61092&gt;. Acesso em 01 de abr. 2018. </w:t>
       </w:r>
     </w:p>
     <w:p>
@@ -9752,20 +9723,20 @@
         <w:rPr>
           <w:rtl w:val="0"/>
         </w:rPr>
-        <w:t xml:space="preserve">NIELSON, Rodrigo Orthmann, </w:t>
+        <w:t xml:space="preserve">SOUZA, Marcelo Varela, </w:t>
       </w:r>
       <w:r>
         <w:rPr>
           <w:b w:val="1"/>
           <w:rtl w:val="0"/>
         </w:rPr>
-        <w:t xml:space="preserve">FRAMEWORK PARA CONTROLE DE EQUIPAMENTOS ELÉTRICOS RESIDENCIAIS (HOMEKIT)</w:t>
-      </w:r>
-      <w:r>
-        <w:rPr>
-          <w:rtl w:val="0"/>
-        </w:rPr>
-        <w:t xml:space="preserve">, 2018. Disponível em: &lt;&gt; Acesso em 03 de abr. 2018.</w:t>
+        <w:t xml:space="preserve">Domótica de baixo custo usando princípios de IoT</w:t>
+      </w:r>
+      <w:r>
+        <w:rPr>
+          <w:rtl w:val="0"/>
+        </w:rPr>
+        <w:t xml:space="preserve">, 2016. Disponível em: &lt;http://www.repositorio.ufrn.br:8080/jspui/bitstream/123456789/22029/1/MarceloVarelaDeSouza_DISSERT.pdf&gt; Acesso em 03 de abr. 2018.</w:t>
       </w:r>
     </w:p>
     <w:p>
@@ -9791,31 +9762,6 @@
         <w:rPr>
           <w:rtl w:val="0"/>
         </w:rPr>
-      </w:r>
-    </w:p>
-    <w:p>
-      <w:pPr>
-        <w:keepNext w:val="0"/>
-        <w:keepLines w:val="1"/>
-        <w:widowControl w:val="1"/>
-        <w:pBdr>
-          <w:top w:space="0" w:sz="0" w:val="nil"/>
-          <w:left w:space="0" w:sz="0" w:val="nil"/>
-          <w:bottom w:space="0" w:sz="0" w:val="nil"/>
-          <w:right w:space="0" w:sz="0" w:val="nil"/>
-          <w:between w:space="0" w:sz="0" w:val="nil"/>
-        </w:pBdr>
-        <w:shd w:fill="auto" w:val="clear"/>
-        <w:spacing w:after="120" w:before="0" w:line="240" w:lineRule="auto"/>
-        <w:ind w:left="0" w:right="0" w:firstLine="0"/>
-        <w:contextualSpacing w:val="0"/>
-        <w:jc w:val="left"/>
-        <w:rPr/>
-      </w:pPr>
-      <w:r>
-        <w:rPr>
-          <w:rtl w:val="0"/>
-        </w:rPr>
         <w:t xml:space="preserve">VORAPOJPISUT Supachai,  </w:t>
       </w:r>
       <w:r>
@@ -9829,7 +9775,7 @@
         <w:rPr>
           <w:rtl w:val="0"/>
         </w:rPr>
-        <w:t xml:space="preserve">, Disponível em: &lt;http://www.jsoftware.us/vol10/115-TE06.pdf&gt;. Acesso em: 01 de abr. 2018.</w:t>
+        <w:t xml:space="preserve">, 2015. Disponível em: &lt;http://www.jsoftware.us/vol10/115-TE06.pdf&gt;. Acesso em: 01 de abr. 2018.</w:t>
       </w:r>
     </w:p>
     <w:p>
@@ -10687,9 +10633,9 @@
           <w:vertAlign w:val="baseline"/>
         </w:rPr>
         <w:sectPr>
-          <w:headerReference r:id="rId8" w:type="default"/>
-          <w:headerReference r:id="rId9" w:type="first"/>
-          <w:footerReference r:id="rId10" w:type="default"/>
+          <w:headerReference r:id="rId9" w:type="default"/>
+          <w:headerReference r:id="rId10" w:type="first"/>
+          <w:footerReference r:id="rId11" w:type="default"/>
           <w:pgSz w:h="16840" w:w="11907"/>
           <w:pgMar w:bottom="1134" w:top="1701" w:left="1701" w:right="1134" w:header="720" w:footer="720"/>
           <w:pgNumType w:start="1"/>
@@ -20601,7 +20547,7 @@
             <w:rPr>
               <w:rtl w:val="0"/>
             </w:rPr>
-            <w:t xml:space="preserve">8-2</w:t>
+            <w:t xml:space="preserve">8-1</w:t>
           </w:r>
         </w:p>
       </w:tc>

</xml_diff>

<commit_message>
Adicionando arquivo de revisão dois e suas devidas correções
</commit_message>
<xml_diff>
--- a/pre-projeto/pre-projeto.docx
+++ b/pre-projeto/pre-projeto.docx
@@ -999,7 +999,7 @@
         <w:rPr>
           <w:rtl w:val="0"/>
         </w:rPr>
-        <w:t xml:space="preserve">Alguns trabalhos, quais características se assemelham ao proposto, serão agora listados . O primeiro, seção 2.1 trata da definição de uma framework similar ao modelo da aplicação IFTTT, elaborado por Vorapojpisut (2015). O segundo trabalho, seção 2.2, realiza um comparativo entre variados protocolos de comunicação com foco em dispositivos (IoT) (ADLINK, 2017). O terceiro trabalho, seção 2.3,  coloca em prova, a viabilidade da utilização de uma aplicação utilizando a tecnologia PWA defronte a uma aplicação nativa.</w:t>
+        <w:t xml:space="preserve">Alguns trabalhos, quais características se assemelham ao proposto, serão agora listados. O primeiro, seção 2.1 trata da definição de uma framework similar ao modelo da aplicação IFTTT, elaborado por Vorapojpisut (2015). O segundo trabalho, seção 2.2, realiza um comparativo entre variados protocolos de comunicação com foco em dispositivos (IoT) (ADLINK, 2017). O terceiro trabalho, seção 2.3,  coloca em prova, a viabilidade da utilização de uma aplicação utilizando a tecnologia PWA defronte a uma aplicação nativa.</w:t>
       </w:r>
     </w:p>
     <w:p>
@@ -1411,7 +1411,7 @@
         <w:rPr>
           <w:rtl w:val="0"/>
         </w:rPr>
-        <w:t xml:space="preserve">O autor Vorapojpisut(2015, p. 3, tradução nossa) indica que “o modelo de aplicação mantém duas diferentes perspectivas; a chamada perspectiva do desenvolvedor (canal) e a perspectiva do usuário (receita)”.  O escopo do modelo de aplicação é abstrair serviços como uma coleção de gatilhos ou ações, a idéia principal, além de simplificar a utilização de tais serviços, é criar um fluxo onde os serviços possam ser interdependentes.</w:t>
+        <w:t xml:space="preserve">O autor Vorapojpisut (2015, p. 3, tradução nossa) indica que “o modelo de aplicação mantém duas diferentes perspectivas; a chamada perspectiva do desenvolvedor (canal) e a perspectiva do usuário (receita)”.  O escopo do modelo de aplicação é abstrair serviços como uma coleção de gatilhos ou ações, a idéia principal, além de simplificar a utilização de tais serviços, é criar um fluxo onde os serviços possam ser interdependentes.</w:t>
       </w:r>
     </w:p>
     <w:p>
@@ -1912,48 +1912,6 @@
         </w:rPr>
         <w:t xml:space="preserve">COMPARING PROGRESSIVE WEB APPLICATIONS WITH NATIVE ANDROID </w:t>
       </w:r>
-    </w:p>
-    <w:p>
-      <w:pPr>
-        <w:keepNext w:val="1"/>
-        <w:keepLines w:val="1"/>
-        <w:widowControl w:val="1"/>
-        <w:numPr>
-          <w:ilvl w:val="1"/>
-          <w:numId w:val="6"/>
-        </w:numPr>
-        <w:pBdr>
-          <w:top w:space="0" w:sz="0" w:val="nil"/>
-          <w:left w:space="0" w:sz="0" w:val="nil"/>
-          <w:bottom w:space="0" w:sz="0" w:val="nil"/>
-          <w:right w:space="0" w:sz="0" w:val="nil"/>
-          <w:between w:space="0" w:sz="0" w:val="nil"/>
-        </w:pBdr>
-        <w:shd w:fill="auto" w:val="clear"/>
-        <w:spacing w:after="120" w:before="240" w:line="240" w:lineRule="auto"/>
-        <w:ind w:left="0" w:right="0" w:firstLine="0"/>
-        <w:contextualSpacing w:val="0"/>
-        <w:jc w:val="both"/>
-        <w:rPr>
-          <w:rFonts w:ascii="Times New Roman" w:cs="Times New Roman" w:eastAsia="Times New Roman" w:hAnsi="Times New Roman"/>
-          <w:b w:val="0"/>
-          <w:i w:val="0"/>
-          <w:smallCaps w:val="1"/>
-          <w:strike w:val="0"/>
-          <w:color w:val="000000"/>
-          <w:sz w:val="24"/>
-          <w:szCs w:val="24"/>
-          <w:u w:val="none"/>
-          <w:shd w:fill="auto" w:val="clear"/>
-        </w:rPr>
-      </w:pPr>
-      <w:r>
-        <w:rPr>
-          <w:smallCaps w:val="1"/>
-          <w:rtl w:val="0"/>
-        </w:rPr>
-        <w:t xml:space="preserve">APPLICATIONS</w:t>
-      </w:r>
       <w:r>
         <w:rPr>
           <w:rtl w:val="0"/>
@@ -3588,6 +3546,11 @@
         </w:rPr>
         <w:t xml:space="preserve">O trabalho deverá apresentar os seguintes requisitos:</w:t>
       </w:r>
+      <w:r>
+        <w:rPr>
+          <w:rtl w:val="0"/>
+        </w:rPr>
+      </w:r>
     </w:p>
     <w:p>
       <w:pPr>
@@ -3618,7 +3581,7 @@
         <w:rPr>
           <w:rtl w:val="0"/>
         </w:rPr>
-        <w:t xml:space="preserve">Requisitos funcionais (RF)</w:t>
+        <w:t xml:space="preserve">Requisitos funcionais (RF):</w:t>
       </w:r>
     </w:p>
     <w:p>
@@ -3776,7 +3739,7 @@
         <w:rPr>
           <w:rtl w:val="0"/>
         </w:rPr>
-        <w:t xml:space="preserve">permitir a utilização dos protocolos MQTT, HTTP e AMQP.</w:t>
+        <w:t xml:space="preserve">permitir a utilização dos protocolos MQTT, HTTP e AMQP;</w:t>
       </w:r>
     </w:p>
     <w:p>
@@ -3808,7 +3771,7 @@
         <w:rPr>
           <w:rtl w:val="0"/>
         </w:rPr>
-        <w:t xml:space="preserve">Requisitos não funcionais (RNF)</w:t>
+        <w:t xml:space="preserve">Requisitos não funcionais (RNF):</w:t>
       </w:r>
     </w:p>
     <w:p>

</xml_diff>